<commit_message>
article fixes in work
</commit_message>
<xml_diff>
--- a/article/+Астахов-Лапшин (копия).docx
+++ b/article/+Астахов-Лапшин (копия).docx
@@ -6609,9 +6609,9 @@
           <mc:Choice Requires="wpg">
             <w:drawing>
               <wp:inline xmlns:wp="http://schemas.openxmlformats.org/drawingml/2006/wordprocessingDrawing" distT="0" distB="0" distL="0" distR="0">
-                <wp:extent cx="5100616" cy="4246497"/>
+                <wp:extent cx="5322615" cy="4450735"/>
                 <wp:effectExtent l="0" t="0" r="0" b="0"/>
-                <wp:docPr id="6" name="Рисунок 6"/>
+                <wp:docPr id="6" name=""/>
                 <wp:cNvGraphicFramePr>
                   <a:graphicFrameLocks xmlns:a="http://schemas.openxmlformats.org/drawingml/2006/main" noChangeAspect="1"/>
                 </wp:cNvGraphicFramePr>
@@ -6619,7 +6619,7 @@
                   <a:graphicData uri="http://schemas.openxmlformats.org/drawingml/2006/picture">
                     <pic:pic xmlns:pic="http://schemas.openxmlformats.org/drawingml/2006/picture">
                       <pic:nvPicPr>
-                        <pic:cNvPr id="549217136" name=""/>
+                        <pic:cNvPr id="407217260" name=""/>
                         <pic:cNvPicPr>
                           <a:picLocks noChangeAspect="1"/>
                         </pic:cNvPicPr>
@@ -6627,13 +6627,12 @@
                       </pic:nvPicPr>
                       <pic:blipFill>
                         <a:blip r:embed="rId15"/>
-                        <a:srcRect l="8602" t="7206" r="11331" b="51437"/>
                         <a:stretch/>
                       </pic:blipFill>
                       <pic:spPr bwMode="auto">
-                        <a:xfrm>
+                        <a:xfrm flipH="0" flipV="0">
                           <a:off x="0" y="0"/>
-                          <a:ext cx="5100615" cy="4246496"/>
+                          <a:ext cx="5322614" cy="4450735"/>
                         </a:xfrm>
                         <a:prstGeom prst="rect">
                           <a:avLst/>
@@ -6663,7 +6662,7 @@
                   <v:f eqn="sum @10 21600 0"/>
                 </v:formulas>
               </v:shapetype>
-              <v:shape id="_x0000_i5" o:spid="_x0000_s5" type="#_x0000_t75" style="width:401.6pt;height:334.4pt;mso-wrap-distance-left:0.0pt;mso-wrap-distance-top:0.0pt;mso-wrap-distance-right:0.0pt;mso-wrap-distance-bottom:0.0pt;" stroked="false">
+              <v:shape id="_x0000_i5" o:spid="_x0000_s5" type="#_x0000_t75" style="width:419.1pt;height:350.5pt;mso-wrap-distance-left:0.0pt;mso-wrap-distance-top:0.0pt;mso-wrap-distance-right:0.0pt;mso-wrap-distance-bottom:0.0pt;" stroked="false">
                 <v:path textboxrect="0,0,0,0"/>
                 <v:imagedata r:id="rId15" o:title=""/>
               </v:shape>
@@ -6685,6 +6684,7 @@
       </w:pPr>
       <w:r/>
       <w:commentRangeStart w:id="22"/>
+      <w:commentRangeStart w:id="23"/>
       <w:r>
         <w:rPr>
           <w:rFonts w:ascii="Times New Roman CYR" w:hAnsi="Times New Roman CYR" w:cs="Times New Roman CYR"/>
@@ -6696,8 +6696,10 @@
         <w:t xml:space="preserve">Рис</w:t>
       </w:r>
       <w:commentRangeEnd w:id="22"/>
+      <w:commentRangeEnd w:id="23"/>
       <w:r>
         <w:commentReference w:id="22"/>
+        <w:commentReference w:id="23"/>
       </w:r>
       <w:r>
         <w:rPr>
@@ -6982,35 +6984,55 @@
         <w:t xml:space="preserve">7.</w:t>
       </w:r>
       <w:r/>
+      <w:r>
+        <w:rPr>
+          <w:highlight w:val="none"/>
+          <w:lang w:eastAsia="ru-RU"/>
+        </w:rPr>
+      </w:r>
+      <w:r>
+        <w:rPr>
+          <w:highlight w:val="none"/>
+          <w:lang w:eastAsia="ru-RU"/>
+        </w:rPr>
+      </w:r>
+      <w:r>
+        <w:rPr>
+          <w:rFonts w:ascii="Times New Roman CYR" w:hAnsi="Times New Roman CYR" w:cs="Times New Roman CYR"/>
+          <w:sz w:val="24"/>
+          <w:szCs w:val="24"/>
+        </w:rPr>
+      </w:r>
     </w:p>
     <w:p>
       <w:pPr>
-        <w:ind w:firstLine="709"/>
-        <w:jc w:val="both"/>
+        <w:jc w:val="center"/>
         <w:spacing w:after="0" w:line="360" w:lineRule="auto"/>
         <w:rPr>
-          <w:rFonts w:ascii="Times New Roman CYR" w:hAnsi="Times New Roman CYR" w:cs="Times New Roman CYR"/>
-          <w:sz w:val="24"/>
-          <w:szCs w:val="24"/>
-        </w:rPr>
-      </w:pPr>
-      <w:r>
-        <w:rPr>
-          <w:rFonts w:ascii="Times New Roman CYR" w:hAnsi="Times New Roman CYR" w:cs="Times New Roman CYR"/>
-          <w:sz w:val="24"/>
-          <w:szCs w:val="24"/>
-        </w:rPr>
-      </w:r>
-      <w:r/>
+          <w:highlight w:val="none"/>
+          <w:lang w:eastAsia="ru-RU"/>
+        </w:rPr>
+      </w:pPr>
+      <w:r>
+        <w:rPr>
+          <w:highlight w:val="none"/>
+          <w:lang w:eastAsia="ru-RU"/>
+        </w:rPr>
+      </w:r>
+      <w:r>
+        <w:rPr>
+          <w:highlight w:val="none"/>
+          <w:lang w:eastAsia="ru-RU"/>
+        </w:rPr>
+      </w:r>
     </w:p>
     <w:p>
       <w:pPr>
         <w:jc w:val="center"/>
         <w:spacing w:after="0" w:line="360" w:lineRule="auto"/>
         <w:rPr>
-          <w:rFonts w:ascii="Times New Roman CYR" w:hAnsi="Times New Roman CYR" w:cs="Times New Roman CYR"/>
-          <w:sz w:val="24"/>
-          <w:szCs w:val="24"/>
+          <w:highlight w:val="none"/>
+          <w:lang w:eastAsia="ru-RU"/>
         </w:rPr>
       </w:pPr>
       <w:r>
@@ -7021,9 +7043,9 @@
           <mc:Choice Requires="wpg">
             <w:drawing>
               <wp:inline xmlns:wp="http://schemas.openxmlformats.org/drawingml/2006/wordprocessingDrawing" distT="0" distB="0" distL="0" distR="0">
-                <wp:extent cx="3920556" cy="3365500"/>
-                <wp:effectExtent l="0" t="0" r="3810" b="6350"/>
-                <wp:docPr id="7" name="Рисунок 7"/>
+                <wp:extent cx="4452118" cy="3877834"/>
+                <wp:effectExtent l="0" t="0" r="0" b="0"/>
+                <wp:docPr id="7" name=""/>
                 <wp:cNvGraphicFramePr>
                   <a:graphicFrameLocks xmlns:a="http://schemas.openxmlformats.org/drawingml/2006/main" noChangeAspect="1"/>
                 </wp:cNvGraphicFramePr>
@@ -7031,7 +7053,7 @@
                   <a:graphicData uri="http://schemas.openxmlformats.org/drawingml/2006/picture">
                     <pic:pic xmlns:pic="http://schemas.openxmlformats.org/drawingml/2006/picture">
                       <pic:nvPicPr>
-                        <pic:cNvPr id="1664158968" name=""/>
+                        <pic:cNvPr id="323870945" name=""/>
                         <pic:cNvPicPr>
                           <a:picLocks noChangeAspect="1"/>
                         </pic:cNvPicPr>
@@ -7039,13 +7061,13 @@
                       </pic:nvPicPr>
                       <pic:blipFill>
                         <a:blip r:embed="rId16"/>
-                        <a:srcRect l="20529" t="76706" r="18376" b="0"/>
+                        <a:srcRect l="19621" t="76500" r="17455" b="-679"/>
                         <a:stretch/>
                       </pic:blipFill>
                       <pic:spPr bwMode="auto">
-                        <a:xfrm>
+                        <a:xfrm flipH="0" flipV="0">
                           <a:off x="0" y="0"/>
-                          <a:ext cx="3923089" cy="3367675"/>
+                          <a:ext cx="4452117" cy="3877833"/>
                         </a:xfrm>
                         <a:prstGeom prst="rect">
                           <a:avLst/>
@@ -7075,7 +7097,7 @@
                   <v:f eqn="sum @10 21600 0"/>
                 </v:formulas>
               </v:shapetype>
-              <v:shape id="_x0000_i6" o:spid="_x0000_s6" type="#_x0000_t75" style="width:308.7pt;height:265.0pt;mso-wrap-distance-left:0.0pt;mso-wrap-distance-top:0.0pt;mso-wrap-distance-right:0.0pt;mso-wrap-distance-bottom:0.0pt;" stroked="false">
+              <v:shape id="_x0000_i6" o:spid="_x0000_s6" type="#_x0000_t75" style="width:350.6pt;height:305.3pt;mso-wrap-distance-left:0.0pt;mso-wrap-distance-top:0.0pt;mso-wrap-distance-right:0.0pt;mso-wrap-distance-bottom:0.0pt;" stroked="false">
                 <v:path textboxrect="0,0,0,0"/>
                 <v:imagedata r:id="rId16" o:title=""/>
               </v:shape>
@@ -7096,7 +7118,8 @@
         </w:rPr>
       </w:pPr>
       <w:r/>
-      <w:commentRangeStart w:id="23"/>
+      <w:commentRangeStart w:id="24"/>
+      <w:commentRangeStart w:id="25"/>
       <w:r>
         <w:rPr>
           <w:rFonts w:ascii="Times New Roman CYR" w:hAnsi="Times New Roman CYR" w:cs="Times New Roman CYR"/>
@@ -7107,9 +7130,11 @@
         </w:rPr>
         <w:t xml:space="preserve">Рис</w:t>
       </w:r>
-      <w:commentRangeEnd w:id="23"/>
-      <w:r>
-        <w:commentReference w:id="23"/>
+      <w:commentRangeEnd w:id="24"/>
+      <w:commentRangeEnd w:id="25"/>
+      <w:r>
+        <w:commentReference w:id="24"/>
+        <w:commentReference w:id="25"/>
       </w:r>
       <w:r>
         <w:rPr>
@@ -7289,8 +7314,8 @@
         </w:rPr>
         <w:t xml:space="preserve"> — форма сигнала (для каждого такта может иметь значения </w:t>
       </w:r>
-      <w:commentRangeStart w:id="24"/>
-      <w:commentRangeStart w:id="25"/>
+      <w:commentRangeStart w:id="26"/>
+      <w:commentRangeStart w:id="27"/>
       <w:r>
         <w:rPr>
           <w:rFonts w:ascii="Times New Roman CYR" w:hAnsi="Times New Roman CYR" w:cs="Times New Roman CYR"/>
@@ -7315,11 +7340,11 @@
         </w:rPr>
         <w:t xml:space="preserve">);</w:t>
       </w:r>
-      <w:commentRangeEnd w:id="24"/>
-      <w:commentRangeEnd w:id="25"/>
-      <w:r>
-        <w:commentReference w:id="24"/>
-        <w:commentReference w:id="25"/>
+      <w:commentRangeEnd w:id="26"/>
+      <w:commentRangeEnd w:id="27"/>
+      <w:r>
+        <w:commentReference w:id="26"/>
+        <w:commentReference w:id="27"/>
       </w:r>
       <w:r>
         <w:rPr>
@@ -7900,6 +7925,7 @@
           <w:rFonts w:ascii="Times New Roman CYR" w:hAnsi="Times New Roman CYR" w:cs="Times New Roman CYR"/>
           <w:sz w:val="24"/>
           <w:szCs w:val="24"/>
+          <w:highlight w:val="none"/>
         </w:rPr>
       </w:pPr>
       <w:r>
@@ -8122,6 +8148,31 @@
         <w:t xml:space="preserve"> 3 и 4.</w:t>
       </w:r>
       <w:r/>
+    </w:p>
+    <w:p>
+      <w:pPr>
+        <w:shd w:val="nil"/>
+        <w:rPr>
+          <w:rFonts w:ascii="Times New Roman CYR" w:hAnsi="Times New Roman CYR" w:cs="Times New Roman CYR"/>
+          <w:sz w:val="24"/>
+          <w:szCs w:val="24"/>
+        </w:rPr>
+      </w:pPr>
+      <w:r>
+        <w:rPr>
+          <w:rFonts w:ascii="Times New Roman CYR" w:hAnsi="Times New Roman CYR" w:cs="Times New Roman CYR"/>
+          <w:sz w:val="24"/>
+          <w:szCs w:val="24"/>
+        </w:rPr>
+        <w:br w:type="page" w:clear="all"/>
+      </w:r>
+      <w:r>
+        <w:rPr>
+          <w:rFonts w:ascii="Times New Roman CYR" w:hAnsi="Times New Roman CYR" w:cs="Times New Roman CYR"/>
+          <w:sz w:val="24"/>
+          <w:szCs w:val="24"/>
+        </w:rPr>
+      </w:r>
     </w:p>
     <w:p>
       <w:pPr>
@@ -8184,24 +8235,25 @@
       <w:tblPr>
         <w:tblStyle w:val="719"/>
         <w:tblW w:w="0" w:type="auto"/>
+        <w:tblLayout w:type="fixed"/>
         <w:tblLook w:val="04A0" w:firstRow="1" w:lastRow="0" w:firstColumn="1" w:lastColumn="0" w:noHBand="0" w:noVBand="1"/>
       </w:tblPr>
       <w:tblGrid>
-        <w:gridCol w:w="1162"/>
-        <w:gridCol w:w="1058"/>
-        <w:gridCol w:w="1049"/>
-        <w:gridCol w:w="1046"/>
-        <w:gridCol w:w="819"/>
-        <w:gridCol w:w="1032"/>
-        <w:gridCol w:w="1317"/>
-        <w:gridCol w:w="1039"/>
-        <w:gridCol w:w="1049"/>
+        <w:gridCol w:w="1100"/>
+        <w:gridCol w:w="992"/>
+        <w:gridCol w:w="850"/>
+        <w:gridCol w:w="1134"/>
+        <w:gridCol w:w="1134"/>
+        <w:gridCol w:w="1134"/>
+        <w:gridCol w:w="1010"/>
+        <w:gridCol w:w="1080"/>
+        <w:gridCol w:w="1138"/>
       </w:tblGrid>
       <w:tr>
         <w:trPr/>
         <w:tc>
           <w:tcPr>
-            <w:tcW w:w="1292" w:type="dxa"/>
+            <w:tcW w:w="1100" w:type="dxa"/>
             <w:textDirection w:val="lrTb"/>
             <w:noWrap w:val="false"/>
           </w:tcPr>
@@ -8220,188 +8272,6 @@
                 <w:szCs w:val="24"/>
               </w:rPr>
               <w:t xml:space="preserve">Маршрут</w:t>
-            </w:r>
-            <w:r/>
-          </w:p>
-        </w:tc>
-        <w:tc>
-          <w:tcPr>
-            <w:tcW w:w="1173" w:type="dxa"/>
-            <w:textDirection w:val="lrTb"/>
-            <w:noWrap w:val="false"/>
-          </w:tcPr>
-          <w:p>
-            <w:pPr>
-              <w:pStyle w:val="865"/>
-              <w:jc w:val="center"/>
-              <w:rPr>
-                <w:sz w:val="20"/>
-                <w:szCs w:val="24"/>
-              </w:rPr>
-            </w:pPr>
-            <w:r>
-              <w:rPr>
-                <w:sz w:val="20"/>
-                <w:szCs w:val="24"/>
-              </w:rPr>
-              <w:t xml:space="preserve">Запросы</w:t>
-            </w:r>
-            <w:r/>
-          </w:p>
-        </w:tc>
-        <w:tc>
-          <w:tcPr>
-            <w:tcW w:w="1163" w:type="dxa"/>
-            <w:textDirection w:val="lrTb"/>
-            <w:noWrap w:val="false"/>
-          </w:tcPr>
-          <w:p>
-            <w:pPr>
-              <w:pStyle w:val="865"/>
-              <w:jc w:val="center"/>
-              <w:rPr>
-                <w:sz w:val="20"/>
-                <w:szCs w:val="24"/>
-              </w:rPr>
-            </w:pPr>
-            <w:r>
-              <w:rPr>
-                <w:sz w:val="20"/>
-                <w:szCs w:val="24"/>
-              </w:rPr>
-              <w:t xml:space="preserve">Ошибки</w:t>
-            </w:r>
-            <w:r/>
-          </w:p>
-        </w:tc>
-        <w:tc>
-          <w:tcPr>
-            <w:tcW w:w="1159" w:type="dxa"/>
-            <w:textDirection w:val="lrTb"/>
-            <w:noWrap w:val="false"/>
-          </w:tcPr>
-          <w:p>
-            <w:pPr>
-              <w:pStyle w:val="865"/>
-              <w:jc w:val="center"/>
-              <w:rPr>
-                <w:sz w:val="20"/>
-                <w:szCs w:val="24"/>
-              </w:rPr>
-            </w:pPr>
-            <w:r/>
-            <w:commentRangeStart w:id="26"/>
-            <w:r>
-              <w:rPr>
-                <w:sz w:val="20"/>
-                <w:szCs w:val="24"/>
-              </w:rPr>
-              <w:t xml:space="preserve">Среднее (</w:t>
-            </w:r>
-            <w:r>
-              <w:rPr>
-                <w:sz w:val="20"/>
-                <w:szCs w:val="24"/>
-              </w:rPr>
-              <w:t xml:space="preserve">мс</w:t>
-            </w:r>
-            <w:r>
-              <w:rPr>
-                <w:sz w:val="20"/>
-                <w:szCs w:val="24"/>
-              </w:rPr>
-              <w:t xml:space="preserve">)</w:t>
-            </w:r>
-            <w:r/>
-          </w:p>
-        </w:tc>
-        <w:tc>
-          <w:tcPr>
-            <w:tcW w:w="970" w:type="dxa"/>
-            <w:textDirection w:val="lrTb"/>
-            <w:noWrap w:val="false"/>
-          </w:tcPr>
-          <w:p>
-            <w:pPr>
-              <w:pStyle w:val="865"/>
-              <w:jc w:val="center"/>
-              <w:rPr>
-                <w:sz w:val="20"/>
-                <w:szCs w:val="24"/>
-              </w:rPr>
-            </w:pPr>
-            <w:r>
-              <w:rPr>
-                <w:sz w:val="20"/>
-                <w:szCs w:val="24"/>
-              </w:rPr>
-              <w:t xml:space="preserve">Мин. (</w:t>
-            </w:r>
-            <w:r>
-              <w:rPr>
-                <w:sz w:val="20"/>
-                <w:szCs w:val="24"/>
-              </w:rPr>
-              <w:t xml:space="preserve">мс</w:t>
-            </w:r>
-            <w:r>
-              <w:rPr>
-                <w:sz w:val="20"/>
-                <w:szCs w:val="24"/>
-              </w:rPr>
-              <w:t xml:space="preserve">)</w:t>
-            </w:r>
-            <w:r/>
-          </w:p>
-        </w:tc>
-        <w:tc>
-          <w:tcPr>
-            <w:tcW w:w="970" w:type="dxa"/>
-            <w:textDirection w:val="lrTb"/>
-            <w:noWrap w:val="false"/>
-          </w:tcPr>
-          <w:p>
-            <w:pPr>
-              <w:pStyle w:val="865"/>
-              <w:jc w:val="center"/>
-              <w:rPr>
-                <w:sz w:val="20"/>
-                <w:szCs w:val="24"/>
-              </w:rPr>
-            </w:pPr>
-            <w:r>
-              <w:rPr>
-                <w:sz w:val="20"/>
-                <w:szCs w:val="24"/>
-              </w:rPr>
-              <w:t xml:space="preserve">Макс. (</w:t>
-            </w:r>
-            <w:r>
-              <w:rPr>
-                <w:sz w:val="20"/>
-                <w:szCs w:val="24"/>
-              </w:rPr>
-              <w:t xml:space="preserve">мс</w:t>
-            </w:r>
-            <w:r>
-              <w:rPr>
-                <w:sz w:val="20"/>
-                <w:szCs w:val="24"/>
-              </w:rPr>
-              <w:t xml:space="preserve">)</w:t>
-            </w:r>
-            <w:commentRangeEnd w:id="26"/>
-            <w:r>
-              <w:commentReference w:id="26"/>
-            </w:r>
-            <w:r>
-              <w:rPr>
-                <w:rStyle w:val="871"/>
-                <w:rFonts w:asciiTheme="minorHAnsi" w:hAnsiTheme="minorHAnsi" w:eastAsiaTheme="minorHAnsi" w:cstheme="minorBidi"/>
-                <w:sz w:val="20"/>
-                <w:szCs w:val="24"/>
-                <w:lang w:eastAsia="en-US"/>
-              </w:rPr>
             </w:r>
             <w:r/>
           </w:p>
@@ -8426,6 +8296,225 @@
                 <w:sz w:val="20"/>
                 <w:szCs w:val="24"/>
               </w:rPr>
+              <w:t xml:space="preserve">Запросы</w:t>
+            </w:r>
+            <w:r/>
+          </w:p>
+        </w:tc>
+        <w:tc>
+          <w:tcPr>
+            <w:tcW w:w="850" w:type="dxa"/>
+            <w:textDirection w:val="lrTb"/>
+            <w:noWrap w:val="false"/>
+          </w:tcPr>
+          <w:p>
+            <w:pPr>
+              <w:pStyle w:val="865"/>
+              <w:jc w:val="center"/>
+              <w:rPr>
+                <w:sz w:val="20"/>
+                <w:szCs w:val="24"/>
+              </w:rPr>
+            </w:pPr>
+            <w:r>
+              <w:rPr>
+                <w:sz w:val="20"/>
+                <w:szCs w:val="24"/>
+              </w:rPr>
+              <w:t xml:space="preserve">Ошиб.</w:t>
+            </w:r>
+            <w:r/>
+          </w:p>
+        </w:tc>
+        <w:tc>
+          <w:tcPr>
+            <w:tcW w:w="1134" w:type="dxa"/>
+            <w:textDirection w:val="lrTb"/>
+            <w:noWrap w:val="false"/>
+          </w:tcPr>
+          <w:p>
+            <w:pPr>
+              <w:pStyle w:val="865"/>
+              <w:jc w:val="center"/>
+              <w:rPr>
+                <w:sz w:val="20"/>
+                <w:szCs w:val="24"/>
+              </w:rPr>
+            </w:pPr>
+            <w:r/>
+            <w:commentRangeStart w:id="28"/>
+            <w:commentRangeStart w:id="29"/>
+            <w:r>
+              <w:rPr>
+                <w:sz w:val="20"/>
+                <w:szCs w:val="24"/>
+              </w:rPr>
+              <w:t xml:space="preserve">Среднее t ответа</w:t>
+            </w:r>
+            <w:r>
+              <w:rPr>
+                <w:sz w:val="20"/>
+                <w:szCs w:val="24"/>
+              </w:rPr>
+              <w:t xml:space="preserve">, </w:t>
+            </w:r>
+            <w:r>
+              <w:rPr>
+                <w:sz w:val="20"/>
+                <w:szCs w:val="24"/>
+              </w:rPr>
+              <w:t xml:space="preserve">мс</w:t>
+            </w:r>
+            <w:r/>
+            <w:r>
+              <w:rPr>
+                <w:sz w:val="20"/>
+                <w:szCs w:val="24"/>
+              </w:rPr>
+            </w:r>
+            <w:r/>
+          </w:p>
+        </w:tc>
+        <w:tc>
+          <w:tcPr>
+            <w:tcW w:w="1134" w:type="dxa"/>
+            <w:textDirection w:val="lrTb"/>
+            <w:noWrap w:val="false"/>
+          </w:tcPr>
+          <w:p>
+            <w:pPr>
+              <w:pStyle w:val="865"/>
+              <w:jc w:val="center"/>
+              <w:rPr>
+                <w:sz w:val="20"/>
+                <w:szCs w:val="24"/>
+              </w:rPr>
+            </w:pPr>
+            <w:r>
+              <w:rPr>
+                <w:sz w:val="20"/>
+                <w:szCs w:val="24"/>
+              </w:rPr>
+              <w:t xml:space="preserve">Мин. </w:t>
+            </w:r>
+            <w:r>
+              <w:rPr>
+                <w:sz w:val="20"/>
+                <w:szCs w:val="24"/>
+              </w:rPr>
+              <w:t xml:space="preserve">t ответа</w:t>
+            </w:r>
+            <w:r/>
+            <w:r>
+              <w:rPr>
+                <w:sz w:val="20"/>
+                <w:szCs w:val="24"/>
+              </w:rPr>
+            </w:r>
+            <w:r>
+              <w:rPr>
+                <w:sz w:val="20"/>
+                <w:szCs w:val="24"/>
+              </w:rPr>
+              <w:t xml:space="preserve">, </w:t>
+            </w:r>
+            <w:r>
+              <w:rPr>
+                <w:sz w:val="20"/>
+                <w:szCs w:val="24"/>
+              </w:rPr>
+              <w:t xml:space="preserve">мс</w:t>
+            </w:r>
+            <w:r/>
+            <w:r>
+              <w:rPr>
+                <w:sz w:val="20"/>
+                <w:szCs w:val="24"/>
+              </w:rPr>
+            </w:r>
+            <w:r>
+              <w:rPr>
+                <w:sz w:val="20"/>
+                <w:szCs w:val="24"/>
+              </w:rPr>
+            </w:r>
+            <w:r/>
+          </w:p>
+        </w:tc>
+        <w:tc>
+          <w:tcPr>
+            <w:tcW w:w="1134" w:type="dxa"/>
+            <w:textDirection w:val="lrTb"/>
+            <w:noWrap w:val="false"/>
+          </w:tcPr>
+          <w:p>
+            <w:pPr>
+              <w:pStyle w:val="865"/>
+              <w:jc w:val="center"/>
+              <w:rPr>
+                <w:sz w:val="20"/>
+                <w:szCs w:val="24"/>
+              </w:rPr>
+            </w:pPr>
+            <w:r>
+              <w:rPr>
+                <w:sz w:val="20"/>
+                <w:szCs w:val="24"/>
+              </w:rPr>
+              <w:t xml:space="preserve">Макс. </w:t>
+            </w:r>
+            <w:r>
+              <w:rPr>
+                <w:sz w:val="20"/>
+                <w:szCs w:val="24"/>
+              </w:rPr>
+              <w:t xml:space="preserve">t ответа, </w:t>
+            </w:r>
+            <w:r>
+              <w:rPr>
+                <w:sz w:val="20"/>
+                <w:szCs w:val="24"/>
+              </w:rPr>
+              <w:t xml:space="preserve">мс</w:t>
+            </w:r>
+            <w:commentRangeEnd w:id="28"/>
+            <w:commentRangeEnd w:id="29"/>
+            <w:r>
+              <w:commentReference w:id="28"/>
+              <w:commentReference w:id="29"/>
+            </w:r>
+            <w:r>
+              <w:rPr>
+                <w:rStyle w:val="871"/>
+                <w:rFonts w:asciiTheme="minorHAnsi" w:hAnsiTheme="minorHAnsi" w:eastAsiaTheme="minorHAnsi" w:cstheme="minorBidi"/>
+                <w:sz w:val="20"/>
+                <w:szCs w:val="24"/>
+                <w:lang w:eastAsia="en-US"/>
+              </w:rPr>
+            </w:r>
+            <w:r/>
+          </w:p>
+        </w:tc>
+        <w:tc>
+          <w:tcPr>
+            <w:tcW w:w="1010" w:type="dxa"/>
+            <w:textDirection w:val="lrTb"/>
+            <w:noWrap w:val="false"/>
+          </w:tcPr>
+          <w:p>
+            <w:pPr>
+              <w:pStyle w:val="865"/>
+              <w:jc w:val="center"/>
+              <w:rPr>
+                <w:sz w:val="20"/>
+                <w:szCs w:val="24"/>
+              </w:rPr>
+            </w:pPr>
+            <w:r>
+              <w:rPr>
+                <w:sz w:val="20"/>
+                <w:szCs w:val="24"/>
+              </w:rPr>
               <w:t xml:space="preserve">Сред</w:t>
             </w:r>
             <w:r>
@@ -8442,17 +8531,20 @@
               </w:rPr>
               <w:t xml:space="preserve"> </w:t>
             </w:r>
-            <w:commentRangeStart w:id="27"/>
+            <w:commentRangeStart w:id="30"/>
+            <w:commentRangeStart w:id="31"/>
             <w:r>
               <w:rPr>
                 <w:sz w:val="20"/>
                 <w:szCs w:val="24"/>
               </w:rPr>
-              <w:t xml:space="preserve">размер</w:t>
+              <w:t xml:space="preserve">размер ответа</w:t>
             </w:r>
-            <w:commentRangeEnd w:id="27"/>
+            <w:commentRangeEnd w:id="30"/>
+            <w:commentRangeEnd w:id="31"/>
             <w:r>
-              <w:commentReference w:id="27"/>
+              <w:commentReference w:id="30"/>
+              <w:commentReference w:id="31"/>
             </w:r>
             <w:r>
               <w:rPr>
@@ -8473,7 +8565,7 @@
         </w:tc>
         <w:tc>
           <w:tcPr>
-            <w:tcW w:w="970" w:type="dxa"/>
+            <w:tcW w:w="1080" w:type="dxa"/>
             <w:textDirection w:val="lrTb"/>
             <w:noWrap w:val="false"/>
           </w:tcPr>
@@ -8487,33 +8579,19 @@
               </w:rPr>
             </w:pPr>
             <w:r/>
-            <w:commentRangeStart w:id="28"/>
             <w:r>
               <w:rPr>
                 <w:sz w:val="20"/>
                 <w:szCs w:val="24"/>
               </w:rPr>
-              <w:t xml:space="preserve">RPS</w:t>
-            </w:r>
-            <w:commentRangeEnd w:id="28"/>
-            <w:r>
-              <w:commentReference w:id="28"/>
-            </w:r>
-            <w:r>
-              <w:rPr>
-                <w:rStyle w:val="871"/>
-                <w:rFonts w:asciiTheme="minorHAnsi" w:hAnsiTheme="minorHAnsi" w:eastAsiaTheme="minorHAnsi" w:cstheme="minorBidi"/>
-                <w:sz w:val="20"/>
-                <w:szCs w:val="24"/>
-                <w:lang w:eastAsia="en-US"/>
-              </w:rPr>
+              <w:t xml:space="preserve">Запросы/c</w:t>
             </w:r>
             <w:r/>
           </w:p>
         </w:tc>
         <w:tc>
           <w:tcPr>
-            <w:tcW w:w="1163" w:type="dxa"/>
+            <w:tcW w:w="1138" w:type="dxa"/>
             <w:textDirection w:val="lrTb"/>
             <w:noWrap w:val="false"/>
           </w:tcPr>
@@ -8531,7 +8609,7 @@
                 <w:sz w:val="20"/>
                 <w:szCs w:val="24"/>
               </w:rPr>
-              <w:t xml:space="preserve">Ошибки / </w:t>
+              <w:t xml:space="preserve">Ошибки/</w:t>
             </w:r>
             <w:r>
               <w:rPr>
@@ -8548,7 +8626,7 @@
         <w:trPr/>
         <w:tc>
           <w:tcPr>
-            <w:tcW w:w="1292" w:type="dxa"/>
+            <w:tcW w:w="1100" w:type="dxa"/>
             <w:textDirection w:val="lrTb"/>
             <w:noWrap w:val="false"/>
           </w:tcPr>
@@ -8574,145 +8652,6 @@
                 <w:szCs w:val="24"/>
               </w:rPr>
               <w:t xml:space="preserve">levels</w:t>
-            </w:r>
-            <w:r/>
-          </w:p>
-        </w:tc>
-        <w:tc>
-          <w:tcPr>
-            <w:tcW w:w="1173" w:type="dxa"/>
-            <w:textDirection w:val="lrTb"/>
-            <w:noWrap w:val="false"/>
-          </w:tcPr>
-          <w:p>
-            <w:pPr>
-              <w:pStyle w:val="865"/>
-              <w:jc w:val="center"/>
-              <w:rPr>
-                <w:sz w:val="20"/>
-                <w:szCs w:val="24"/>
-              </w:rPr>
-            </w:pPr>
-            <w:r>
-              <w:rPr>
-                <w:sz w:val="20"/>
-                <w:szCs w:val="24"/>
-              </w:rPr>
-              <w:t xml:space="preserve">6</w:t>
-            </w:r>
-            <w:r>
-              <w:rPr>
-                <w:sz w:val="20"/>
-                <w:szCs w:val="24"/>
-              </w:rPr>
-              <w:t xml:space="preserve"> </w:t>
-            </w:r>
-            <w:r>
-              <w:rPr>
-                <w:sz w:val="20"/>
-                <w:szCs w:val="24"/>
-              </w:rPr>
-              <w:t xml:space="preserve">743</w:t>
-            </w:r>
-            <w:r/>
-          </w:p>
-        </w:tc>
-        <w:tc>
-          <w:tcPr>
-            <w:tcW w:w="1163" w:type="dxa"/>
-            <w:textDirection w:val="lrTb"/>
-            <w:noWrap w:val="false"/>
-          </w:tcPr>
-          <w:p>
-            <w:pPr>
-              <w:pStyle w:val="865"/>
-              <w:jc w:val="center"/>
-              <w:rPr>
-                <w:sz w:val="20"/>
-                <w:szCs w:val="24"/>
-              </w:rPr>
-            </w:pPr>
-            <w:r>
-              <w:rPr>
-                <w:sz w:val="20"/>
-                <w:szCs w:val="24"/>
-              </w:rPr>
-              <w:t xml:space="preserve">0</w:t>
-            </w:r>
-            <w:r/>
-          </w:p>
-        </w:tc>
-        <w:tc>
-          <w:tcPr>
-            <w:tcW w:w="1159" w:type="dxa"/>
-            <w:textDirection w:val="lrTb"/>
-            <w:noWrap w:val="false"/>
-          </w:tcPr>
-          <w:p>
-            <w:pPr>
-              <w:pStyle w:val="865"/>
-              <w:jc w:val="center"/>
-              <w:rPr>
-                <w:sz w:val="20"/>
-                <w:szCs w:val="24"/>
-              </w:rPr>
-            </w:pPr>
-            <w:r>
-              <w:rPr>
-                <w:sz w:val="20"/>
-                <w:szCs w:val="24"/>
-              </w:rPr>
-              <w:t xml:space="preserve">85</w:t>
-            </w:r>
-            <w:r/>
-          </w:p>
-        </w:tc>
-        <w:tc>
-          <w:tcPr>
-            <w:tcW w:w="970" w:type="dxa"/>
-            <w:textDirection w:val="lrTb"/>
-            <w:noWrap w:val="false"/>
-          </w:tcPr>
-          <w:p>
-            <w:pPr>
-              <w:pStyle w:val="865"/>
-              <w:jc w:val="center"/>
-              <w:rPr>
-                <w:sz w:val="20"/>
-                <w:szCs w:val="24"/>
-              </w:rPr>
-            </w:pPr>
-            <w:r>
-              <w:rPr>
-                <w:sz w:val="20"/>
-                <w:szCs w:val="24"/>
-              </w:rPr>
-              <w:t xml:space="preserve">3</w:t>
-            </w:r>
-            <w:r/>
-          </w:p>
-        </w:tc>
-        <w:tc>
-          <w:tcPr>
-            <w:tcW w:w="970" w:type="dxa"/>
-            <w:textDirection w:val="lrTb"/>
-            <w:noWrap w:val="false"/>
-          </w:tcPr>
-          <w:p>
-            <w:pPr>
-              <w:pStyle w:val="865"/>
-              <w:jc w:val="center"/>
-              <w:rPr>
-                <w:sz w:val="20"/>
-                <w:szCs w:val="24"/>
-              </w:rPr>
-            </w:pPr>
-            <w:r>
-              <w:rPr>
-                <w:sz w:val="20"/>
-                <w:szCs w:val="24"/>
-              </w:rPr>
-              <w:t xml:space="preserve">676</w:t>
             </w:r>
             <w:r/>
           </w:p>
@@ -8737,6 +8676,145 @@
                 <w:sz w:val="20"/>
                 <w:szCs w:val="24"/>
               </w:rPr>
+              <w:t xml:space="preserve">6</w:t>
+            </w:r>
+            <w:r>
+              <w:rPr>
+                <w:sz w:val="20"/>
+                <w:szCs w:val="24"/>
+              </w:rPr>
+              <w:t xml:space="preserve"> </w:t>
+            </w:r>
+            <w:r>
+              <w:rPr>
+                <w:sz w:val="20"/>
+                <w:szCs w:val="24"/>
+              </w:rPr>
+              <w:t xml:space="preserve">743</w:t>
+            </w:r>
+            <w:r/>
+          </w:p>
+        </w:tc>
+        <w:tc>
+          <w:tcPr>
+            <w:tcW w:w="850" w:type="dxa"/>
+            <w:textDirection w:val="lrTb"/>
+            <w:noWrap w:val="false"/>
+          </w:tcPr>
+          <w:p>
+            <w:pPr>
+              <w:pStyle w:val="865"/>
+              <w:jc w:val="center"/>
+              <w:rPr>
+                <w:sz w:val="20"/>
+                <w:szCs w:val="24"/>
+              </w:rPr>
+            </w:pPr>
+            <w:r>
+              <w:rPr>
+                <w:sz w:val="20"/>
+                <w:szCs w:val="24"/>
+              </w:rPr>
+              <w:t xml:space="preserve">0</w:t>
+            </w:r>
+            <w:r/>
+          </w:p>
+        </w:tc>
+        <w:tc>
+          <w:tcPr>
+            <w:tcW w:w="1134" w:type="dxa"/>
+            <w:textDirection w:val="lrTb"/>
+            <w:noWrap w:val="false"/>
+          </w:tcPr>
+          <w:p>
+            <w:pPr>
+              <w:pStyle w:val="865"/>
+              <w:jc w:val="center"/>
+              <w:rPr>
+                <w:sz w:val="20"/>
+                <w:szCs w:val="24"/>
+              </w:rPr>
+            </w:pPr>
+            <w:r>
+              <w:rPr>
+                <w:sz w:val="20"/>
+                <w:szCs w:val="24"/>
+              </w:rPr>
+              <w:t xml:space="preserve">85</w:t>
+            </w:r>
+            <w:r/>
+          </w:p>
+        </w:tc>
+        <w:tc>
+          <w:tcPr>
+            <w:tcW w:w="1134" w:type="dxa"/>
+            <w:textDirection w:val="lrTb"/>
+            <w:noWrap w:val="false"/>
+          </w:tcPr>
+          <w:p>
+            <w:pPr>
+              <w:pStyle w:val="865"/>
+              <w:jc w:val="center"/>
+              <w:rPr>
+                <w:sz w:val="20"/>
+                <w:szCs w:val="24"/>
+              </w:rPr>
+            </w:pPr>
+            <w:r>
+              <w:rPr>
+                <w:sz w:val="20"/>
+                <w:szCs w:val="24"/>
+              </w:rPr>
+              <w:t xml:space="preserve">3</w:t>
+            </w:r>
+            <w:r/>
+          </w:p>
+        </w:tc>
+        <w:tc>
+          <w:tcPr>
+            <w:tcW w:w="1134" w:type="dxa"/>
+            <w:textDirection w:val="lrTb"/>
+            <w:noWrap w:val="false"/>
+          </w:tcPr>
+          <w:p>
+            <w:pPr>
+              <w:pStyle w:val="865"/>
+              <w:jc w:val="center"/>
+              <w:rPr>
+                <w:sz w:val="20"/>
+                <w:szCs w:val="24"/>
+              </w:rPr>
+            </w:pPr>
+            <w:r>
+              <w:rPr>
+                <w:sz w:val="20"/>
+                <w:szCs w:val="24"/>
+              </w:rPr>
+              <w:t xml:space="preserve">676</w:t>
+            </w:r>
+            <w:r/>
+          </w:p>
+        </w:tc>
+        <w:tc>
+          <w:tcPr>
+            <w:tcW w:w="1010" w:type="dxa"/>
+            <w:textDirection w:val="lrTb"/>
+            <w:noWrap w:val="false"/>
+          </w:tcPr>
+          <w:p>
+            <w:pPr>
+              <w:pStyle w:val="865"/>
+              <w:jc w:val="center"/>
+              <w:rPr>
+                <w:sz w:val="20"/>
+                <w:szCs w:val="24"/>
+              </w:rPr>
+            </w:pPr>
+            <w:r>
+              <w:rPr>
+                <w:sz w:val="20"/>
+                <w:szCs w:val="24"/>
+              </w:rPr>
               <w:t xml:space="preserve">506</w:t>
             </w:r>
             <w:r/>
@@ -8744,7 +8822,7 @@
         </w:tc>
         <w:tc>
           <w:tcPr>
-            <w:tcW w:w="970" w:type="dxa"/>
+            <w:tcW w:w="1080" w:type="dxa"/>
             <w:textDirection w:val="lrTb"/>
             <w:noWrap w:val="false"/>
           </w:tcPr>
@@ -8769,7 +8847,7 @@
         </w:tc>
         <w:tc>
           <w:tcPr>
-            <w:tcW w:w="1163" w:type="dxa"/>
+            <w:tcW w:w="1138" w:type="dxa"/>
             <w:textDirection w:val="lrTb"/>
             <w:noWrap w:val="false"/>
           </w:tcPr>
@@ -8799,7 +8877,7 @@
         </w:trPr>
         <w:tc>
           <w:tcPr>
-            <w:tcW w:w="1292" w:type="dxa"/>
+            <w:tcW w:w="1100" w:type="dxa"/>
             <w:vMerge w:val="restart"/>
             <w:textDirection w:val="lrTb"/>
             <w:noWrap w:val="false"/>
@@ -8826,150 +8904,6 @@
                 <w:szCs w:val="24"/>
               </w:rPr>
               <w:t xml:space="preserve">stats</w:t>
-            </w:r>
-            <w:r/>
-          </w:p>
-        </w:tc>
-        <w:tc>
-          <w:tcPr>
-            <w:tcW w:w="1173" w:type="dxa"/>
-            <w:vMerge w:val="restart"/>
-            <w:textDirection w:val="lrTb"/>
-            <w:noWrap w:val="false"/>
-          </w:tcPr>
-          <w:p>
-            <w:pPr>
-              <w:pStyle w:val="865"/>
-              <w:jc w:val="center"/>
-              <w:rPr>
-                <w:sz w:val="20"/>
-                <w:szCs w:val="24"/>
-              </w:rPr>
-            </w:pPr>
-            <w:r>
-              <w:rPr>
-                <w:sz w:val="20"/>
-                <w:szCs w:val="24"/>
-              </w:rPr>
-              <w:t xml:space="preserve">20</w:t>
-            </w:r>
-            <w:r>
-              <w:rPr>
-                <w:sz w:val="20"/>
-                <w:szCs w:val="24"/>
-              </w:rPr>
-              <w:t xml:space="preserve"> </w:t>
-            </w:r>
-            <w:r>
-              <w:rPr>
-                <w:sz w:val="20"/>
-                <w:szCs w:val="24"/>
-              </w:rPr>
-              <w:t xml:space="preserve">486</w:t>
-            </w:r>
-            <w:r/>
-          </w:p>
-        </w:tc>
-        <w:tc>
-          <w:tcPr>
-            <w:tcW w:w="1163" w:type="dxa"/>
-            <w:vMerge w:val="restart"/>
-            <w:textDirection w:val="lrTb"/>
-            <w:noWrap w:val="false"/>
-          </w:tcPr>
-          <w:p>
-            <w:pPr>
-              <w:pStyle w:val="865"/>
-              <w:jc w:val="center"/>
-              <w:rPr>
-                <w:sz w:val="20"/>
-                <w:szCs w:val="24"/>
-              </w:rPr>
-            </w:pPr>
-            <w:r>
-              <w:rPr>
-                <w:sz w:val="20"/>
-                <w:szCs w:val="24"/>
-              </w:rPr>
-              <w:t xml:space="preserve">0</w:t>
-            </w:r>
-            <w:r/>
-          </w:p>
-        </w:tc>
-        <w:tc>
-          <w:tcPr>
-            <w:tcW w:w="1159" w:type="dxa"/>
-            <w:vMerge w:val="restart"/>
-            <w:textDirection w:val="lrTb"/>
-            <w:noWrap w:val="false"/>
-          </w:tcPr>
-          <w:p>
-            <w:pPr>
-              <w:pStyle w:val="865"/>
-              <w:jc w:val="center"/>
-              <w:rPr>
-                <w:sz w:val="20"/>
-                <w:szCs w:val="24"/>
-              </w:rPr>
-            </w:pPr>
-            <w:r>
-              <w:rPr>
-                <w:sz w:val="20"/>
-                <w:szCs w:val="24"/>
-              </w:rPr>
-              <w:t xml:space="preserve">161</w:t>
-            </w:r>
-            <w:r/>
-          </w:p>
-        </w:tc>
-        <w:tc>
-          <w:tcPr>
-            <w:tcW w:w="970" w:type="dxa"/>
-            <w:vMerge w:val="restart"/>
-            <w:textDirection w:val="lrTb"/>
-            <w:noWrap w:val="false"/>
-          </w:tcPr>
-          <w:p>
-            <w:pPr>
-              <w:pStyle w:val="865"/>
-              <w:jc w:val="center"/>
-              <w:rPr>
-                <w:sz w:val="20"/>
-                <w:szCs w:val="24"/>
-              </w:rPr>
-            </w:pPr>
-            <w:r>
-              <w:rPr>
-                <w:sz w:val="20"/>
-                <w:szCs w:val="24"/>
-              </w:rPr>
-              <w:t xml:space="preserve">2</w:t>
-            </w:r>
-            <w:r/>
-          </w:p>
-        </w:tc>
-        <w:tc>
-          <w:tcPr>
-            <w:tcW w:w="970" w:type="dxa"/>
-            <w:vMerge w:val="restart"/>
-            <w:textDirection w:val="lrTb"/>
-            <w:noWrap w:val="false"/>
-          </w:tcPr>
-          <w:p>
-            <w:pPr>
-              <w:pStyle w:val="865"/>
-              <w:jc w:val="center"/>
-              <w:rPr>
-                <w:sz w:val="20"/>
-                <w:szCs w:val="24"/>
-              </w:rPr>
-            </w:pPr>
-            <w:r>
-              <w:rPr>
-                <w:sz w:val="20"/>
-                <w:szCs w:val="24"/>
-              </w:rPr>
-              <w:t xml:space="preserve">1151</w:t>
             </w:r>
             <w:r/>
           </w:p>
@@ -8995,14 +8929,28 @@
                 <w:sz w:val="20"/>
                 <w:szCs w:val="24"/>
               </w:rPr>
-              <w:t xml:space="preserve">331</w:t>
+              <w:t xml:space="preserve">20</w:t>
+            </w:r>
+            <w:r>
+              <w:rPr>
+                <w:sz w:val="20"/>
+                <w:szCs w:val="24"/>
+              </w:rPr>
+              <w:t xml:space="preserve"> </w:t>
+            </w:r>
+            <w:r>
+              <w:rPr>
+                <w:sz w:val="20"/>
+                <w:szCs w:val="24"/>
+              </w:rPr>
+              <w:t xml:space="preserve">486</w:t>
             </w:r>
             <w:r/>
           </w:p>
         </w:tc>
         <w:tc>
           <w:tcPr>
-            <w:tcW w:w="970" w:type="dxa"/>
+            <w:tcW w:w="850" w:type="dxa"/>
             <w:vMerge w:val="restart"/>
             <w:textDirection w:val="lrTb"/>
             <w:noWrap w:val="false"/>
@@ -9021,6 +8969,136 @@
                 <w:sz w:val="20"/>
                 <w:szCs w:val="24"/>
               </w:rPr>
+              <w:t xml:space="preserve">0</w:t>
+            </w:r>
+            <w:r/>
+          </w:p>
+        </w:tc>
+        <w:tc>
+          <w:tcPr>
+            <w:tcW w:w="1134" w:type="dxa"/>
+            <w:vMerge w:val="restart"/>
+            <w:textDirection w:val="lrTb"/>
+            <w:noWrap w:val="false"/>
+          </w:tcPr>
+          <w:p>
+            <w:pPr>
+              <w:pStyle w:val="865"/>
+              <w:jc w:val="center"/>
+              <w:rPr>
+                <w:sz w:val="20"/>
+                <w:szCs w:val="24"/>
+              </w:rPr>
+            </w:pPr>
+            <w:r>
+              <w:rPr>
+                <w:sz w:val="20"/>
+                <w:szCs w:val="24"/>
+              </w:rPr>
+              <w:t xml:space="preserve">161</w:t>
+            </w:r>
+            <w:r/>
+          </w:p>
+        </w:tc>
+        <w:tc>
+          <w:tcPr>
+            <w:tcW w:w="1134" w:type="dxa"/>
+            <w:vMerge w:val="restart"/>
+            <w:textDirection w:val="lrTb"/>
+            <w:noWrap w:val="false"/>
+          </w:tcPr>
+          <w:p>
+            <w:pPr>
+              <w:pStyle w:val="865"/>
+              <w:jc w:val="center"/>
+              <w:rPr>
+                <w:sz w:val="20"/>
+                <w:szCs w:val="24"/>
+              </w:rPr>
+            </w:pPr>
+            <w:r>
+              <w:rPr>
+                <w:sz w:val="20"/>
+                <w:szCs w:val="24"/>
+              </w:rPr>
+              <w:t xml:space="preserve">2</w:t>
+            </w:r>
+            <w:r/>
+          </w:p>
+        </w:tc>
+        <w:tc>
+          <w:tcPr>
+            <w:tcW w:w="1134" w:type="dxa"/>
+            <w:vMerge w:val="restart"/>
+            <w:textDirection w:val="lrTb"/>
+            <w:noWrap w:val="false"/>
+          </w:tcPr>
+          <w:p>
+            <w:pPr>
+              <w:pStyle w:val="865"/>
+              <w:jc w:val="center"/>
+              <w:rPr>
+                <w:sz w:val="20"/>
+                <w:szCs w:val="24"/>
+              </w:rPr>
+            </w:pPr>
+            <w:r>
+              <w:rPr>
+                <w:sz w:val="20"/>
+                <w:szCs w:val="24"/>
+              </w:rPr>
+              <w:t xml:space="preserve">1151</w:t>
+            </w:r>
+            <w:r/>
+          </w:p>
+        </w:tc>
+        <w:tc>
+          <w:tcPr>
+            <w:tcW w:w="1010" w:type="dxa"/>
+            <w:vMerge w:val="restart"/>
+            <w:textDirection w:val="lrTb"/>
+            <w:noWrap w:val="false"/>
+          </w:tcPr>
+          <w:p>
+            <w:pPr>
+              <w:pStyle w:val="865"/>
+              <w:jc w:val="center"/>
+              <w:rPr>
+                <w:sz w:val="20"/>
+                <w:szCs w:val="24"/>
+              </w:rPr>
+            </w:pPr>
+            <w:r>
+              <w:rPr>
+                <w:sz w:val="20"/>
+                <w:szCs w:val="24"/>
+              </w:rPr>
+              <w:t xml:space="preserve">331</w:t>
+            </w:r>
+            <w:r/>
+          </w:p>
+        </w:tc>
+        <w:tc>
+          <w:tcPr>
+            <w:tcW w:w="1080" w:type="dxa"/>
+            <w:vMerge w:val="restart"/>
+            <w:textDirection w:val="lrTb"/>
+            <w:noWrap w:val="false"/>
+          </w:tcPr>
+          <w:p>
+            <w:pPr>
+              <w:pStyle w:val="865"/>
+              <w:jc w:val="center"/>
+              <w:rPr>
+                <w:sz w:val="20"/>
+                <w:szCs w:val="24"/>
+              </w:rPr>
+            </w:pPr>
+            <w:r>
+              <w:rPr>
+                <w:sz w:val="20"/>
+                <w:szCs w:val="24"/>
+              </w:rPr>
               <w:t xml:space="preserve">339.5</w:t>
             </w:r>
             <w:r/>
@@ -9028,7 +9106,7 @@
         </w:tc>
         <w:tc>
           <w:tcPr>
-            <w:tcW w:w="1163" w:type="dxa"/>
+            <w:tcW w:w="1138" w:type="dxa"/>
             <w:vMerge w:val="restart"/>
             <w:textDirection w:val="lrTb"/>
             <w:noWrap w:val="false"/>
@@ -9059,7 +9137,7 @@
         </w:trPr>
         <w:tc>
           <w:tcPr>
-            <w:tcW w:w="1292" w:type="dxa"/>
+            <w:tcW w:w="1100" w:type="dxa"/>
             <w:textDirection w:val="lrTb"/>
             <w:noWrap w:val="false"/>
           </w:tcPr>
@@ -9079,145 +9157,6 @@
                 <w:szCs w:val="24"/>
               </w:rPr>
               <w:t xml:space="preserve">Итого</w:t>
-            </w:r>
-            <w:r/>
-          </w:p>
-        </w:tc>
-        <w:tc>
-          <w:tcPr>
-            <w:tcW w:w="1173" w:type="dxa"/>
-            <w:textDirection w:val="lrTb"/>
-            <w:noWrap w:val="false"/>
-          </w:tcPr>
-          <w:p>
-            <w:pPr>
-              <w:pStyle w:val="865"/>
-              <w:jc w:val="center"/>
-              <w:rPr>
-                <w:sz w:val="20"/>
-                <w:szCs w:val="24"/>
-              </w:rPr>
-            </w:pPr>
-            <w:r>
-              <w:rPr>
-                <w:sz w:val="20"/>
-                <w:szCs w:val="24"/>
-              </w:rPr>
-              <w:t xml:space="preserve">27</w:t>
-            </w:r>
-            <w:r>
-              <w:rPr>
-                <w:sz w:val="20"/>
-                <w:szCs w:val="24"/>
-              </w:rPr>
-              <w:t xml:space="preserve"> </w:t>
-            </w:r>
-            <w:r>
-              <w:rPr>
-                <w:sz w:val="20"/>
-                <w:szCs w:val="24"/>
-              </w:rPr>
-              <w:t xml:space="preserve">229</w:t>
-            </w:r>
-            <w:r/>
-          </w:p>
-        </w:tc>
-        <w:tc>
-          <w:tcPr>
-            <w:tcW w:w="1163" w:type="dxa"/>
-            <w:textDirection w:val="lrTb"/>
-            <w:noWrap w:val="false"/>
-          </w:tcPr>
-          <w:p>
-            <w:pPr>
-              <w:pStyle w:val="865"/>
-              <w:jc w:val="center"/>
-              <w:rPr>
-                <w:sz w:val="20"/>
-                <w:szCs w:val="24"/>
-              </w:rPr>
-            </w:pPr>
-            <w:r>
-              <w:rPr>
-                <w:sz w:val="20"/>
-                <w:szCs w:val="24"/>
-              </w:rPr>
-              <w:t xml:space="preserve">0</w:t>
-            </w:r>
-            <w:r/>
-          </w:p>
-        </w:tc>
-        <w:tc>
-          <w:tcPr>
-            <w:tcW w:w="1159" w:type="dxa"/>
-            <w:textDirection w:val="lrTb"/>
-            <w:noWrap w:val="false"/>
-          </w:tcPr>
-          <w:p>
-            <w:pPr>
-              <w:pStyle w:val="865"/>
-              <w:jc w:val="center"/>
-              <w:rPr>
-                <w:sz w:val="20"/>
-                <w:szCs w:val="24"/>
-              </w:rPr>
-            </w:pPr>
-            <w:r>
-              <w:rPr>
-                <w:sz w:val="20"/>
-                <w:szCs w:val="24"/>
-              </w:rPr>
-              <w:t xml:space="preserve">142</w:t>
-            </w:r>
-            <w:r/>
-          </w:p>
-        </w:tc>
-        <w:tc>
-          <w:tcPr>
-            <w:tcW w:w="970" w:type="dxa"/>
-            <w:textDirection w:val="lrTb"/>
-            <w:noWrap w:val="false"/>
-          </w:tcPr>
-          <w:p>
-            <w:pPr>
-              <w:pStyle w:val="865"/>
-              <w:jc w:val="center"/>
-              <w:rPr>
-                <w:sz w:val="20"/>
-                <w:szCs w:val="24"/>
-              </w:rPr>
-            </w:pPr>
-            <w:r>
-              <w:rPr>
-                <w:sz w:val="20"/>
-                <w:szCs w:val="24"/>
-              </w:rPr>
-              <w:t xml:space="preserve">2</w:t>
-            </w:r>
-            <w:r/>
-          </w:p>
-        </w:tc>
-        <w:tc>
-          <w:tcPr>
-            <w:tcW w:w="970" w:type="dxa"/>
-            <w:textDirection w:val="lrTb"/>
-            <w:noWrap w:val="false"/>
-          </w:tcPr>
-          <w:p>
-            <w:pPr>
-              <w:pStyle w:val="865"/>
-              <w:jc w:val="center"/>
-              <w:rPr>
-                <w:sz w:val="20"/>
-                <w:szCs w:val="24"/>
-              </w:rPr>
-            </w:pPr>
-            <w:r>
-              <w:rPr>
-                <w:sz w:val="20"/>
-                <w:szCs w:val="24"/>
-              </w:rPr>
-              <w:t xml:space="preserve">1151</w:t>
             </w:r>
             <w:r/>
           </w:p>
@@ -9242,6 +9181,145 @@
                 <w:sz w:val="20"/>
                 <w:szCs w:val="24"/>
               </w:rPr>
+              <w:t xml:space="preserve">27</w:t>
+            </w:r>
+            <w:r>
+              <w:rPr>
+                <w:sz w:val="20"/>
+                <w:szCs w:val="24"/>
+              </w:rPr>
+              <w:t xml:space="preserve"> </w:t>
+            </w:r>
+            <w:r>
+              <w:rPr>
+                <w:sz w:val="20"/>
+                <w:szCs w:val="24"/>
+              </w:rPr>
+              <w:t xml:space="preserve">229</w:t>
+            </w:r>
+            <w:r/>
+          </w:p>
+        </w:tc>
+        <w:tc>
+          <w:tcPr>
+            <w:tcW w:w="850" w:type="dxa"/>
+            <w:textDirection w:val="lrTb"/>
+            <w:noWrap w:val="false"/>
+          </w:tcPr>
+          <w:p>
+            <w:pPr>
+              <w:pStyle w:val="865"/>
+              <w:jc w:val="center"/>
+              <w:rPr>
+                <w:sz w:val="20"/>
+                <w:szCs w:val="24"/>
+              </w:rPr>
+            </w:pPr>
+            <w:r>
+              <w:rPr>
+                <w:sz w:val="20"/>
+                <w:szCs w:val="24"/>
+              </w:rPr>
+              <w:t xml:space="preserve">0</w:t>
+            </w:r>
+            <w:r/>
+          </w:p>
+        </w:tc>
+        <w:tc>
+          <w:tcPr>
+            <w:tcW w:w="1134" w:type="dxa"/>
+            <w:textDirection w:val="lrTb"/>
+            <w:noWrap w:val="false"/>
+          </w:tcPr>
+          <w:p>
+            <w:pPr>
+              <w:pStyle w:val="865"/>
+              <w:jc w:val="center"/>
+              <w:rPr>
+                <w:sz w:val="20"/>
+                <w:szCs w:val="24"/>
+              </w:rPr>
+            </w:pPr>
+            <w:r>
+              <w:rPr>
+                <w:sz w:val="20"/>
+                <w:szCs w:val="24"/>
+              </w:rPr>
+              <w:t xml:space="preserve">142</w:t>
+            </w:r>
+            <w:r/>
+          </w:p>
+        </w:tc>
+        <w:tc>
+          <w:tcPr>
+            <w:tcW w:w="1134" w:type="dxa"/>
+            <w:textDirection w:val="lrTb"/>
+            <w:noWrap w:val="false"/>
+          </w:tcPr>
+          <w:p>
+            <w:pPr>
+              <w:pStyle w:val="865"/>
+              <w:jc w:val="center"/>
+              <w:rPr>
+                <w:sz w:val="20"/>
+                <w:szCs w:val="24"/>
+              </w:rPr>
+            </w:pPr>
+            <w:r>
+              <w:rPr>
+                <w:sz w:val="20"/>
+                <w:szCs w:val="24"/>
+              </w:rPr>
+              <w:t xml:space="preserve">2</w:t>
+            </w:r>
+            <w:r/>
+          </w:p>
+        </w:tc>
+        <w:tc>
+          <w:tcPr>
+            <w:tcW w:w="1134" w:type="dxa"/>
+            <w:textDirection w:val="lrTb"/>
+            <w:noWrap w:val="false"/>
+          </w:tcPr>
+          <w:p>
+            <w:pPr>
+              <w:pStyle w:val="865"/>
+              <w:jc w:val="center"/>
+              <w:rPr>
+                <w:sz w:val="20"/>
+                <w:szCs w:val="24"/>
+              </w:rPr>
+            </w:pPr>
+            <w:r>
+              <w:rPr>
+                <w:sz w:val="20"/>
+                <w:szCs w:val="24"/>
+              </w:rPr>
+              <w:t xml:space="preserve">1151</w:t>
+            </w:r>
+            <w:r/>
+          </w:p>
+        </w:tc>
+        <w:tc>
+          <w:tcPr>
+            <w:tcW w:w="1010" w:type="dxa"/>
+            <w:textDirection w:val="lrTb"/>
+            <w:noWrap w:val="false"/>
+          </w:tcPr>
+          <w:p>
+            <w:pPr>
+              <w:pStyle w:val="865"/>
+              <w:jc w:val="center"/>
+              <w:rPr>
+                <w:sz w:val="20"/>
+                <w:szCs w:val="24"/>
+              </w:rPr>
+            </w:pPr>
+            <w:r>
+              <w:rPr>
+                <w:sz w:val="20"/>
+                <w:szCs w:val="24"/>
+              </w:rPr>
               <w:t xml:space="preserve">374</w:t>
             </w:r>
             <w:r/>
@@ -9249,7 +9327,7 @@
         </w:tc>
         <w:tc>
           <w:tcPr>
-            <w:tcW w:w="970" w:type="dxa"/>
+            <w:tcW w:w="1080" w:type="dxa"/>
             <w:textDirection w:val="lrTb"/>
             <w:noWrap w:val="false"/>
           </w:tcPr>
@@ -9274,7 +9352,7 @@
         </w:tc>
         <w:tc>
           <w:tcPr>
-            <w:tcW w:w="1163" w:type="dxa"/>
+            <w:tcW w:w="1138" w:type="dxa"/>
             <w:textDirection w:val="lrTb"/>
             <w:noWrap w:val="false"/>
           </w:tcPr>
@@ -9439,24 +9517,20 @@
               </w:rPr>
               <w:t xml:space="preserve">50</w:t>
             </w:r>
-            <w:commentRangeStart w:id="29"/>
+            <w:commentRangeStart w:id="32"/>
+            <w:commentRangeStart w:id="33"/>
             <w:r>
               <w:rPr>
                 <w:sz w:val="20"/>
                 <w:szCs w:val="20"/>
               </w:rPr>
-              <w:t xml:space="preserve">%ile </w:t>
+              <w:t xml:space="preserve">%ile, </w:t>
             </w:r>
-            <w:commentRangeEnd w:id="29"/>
+            <w:commentRangeEnd w:id="32"/>
+            <w:commentRangeEnd w:id="33"/>
             <w:r>
-              <w:commentReference w:id="29"/>
-            </w:r>
-            <w:r>
-              <w:rPr>
-                <w:sz w:val="20"/>
-                <w:szCs w:val="20"/>
-              </w:rPr>
-              <w:t xml:space="preserve">(</w:t>
+              <w:commentReference w:id="32"/>
+              <w:commentReference w:id="33"/>
             </w:r>
             <w:r>
               <w:rPr>
@@ -9470,7 +9544,6 @@
                 <w:sz w:val="20"/>
                 <w:szCs w:val="20"/>
               </w:rPr>
-              <w:t xml:space="preserve">)</w:t>
             </w:r>
             <w:r/>
           </w:p>
@@ -9495,21 +9568,28 @@
                 <w:sz w:val="20"/>
                 <w:szCs w:val="20"/>
               </w:rPr>
-              <w:t xml:space="preserve">60%ile (</w:t>
+              <w:t xml:space="preserve">60%ile</w:t>
             </w:r>
             <w:r>
               <w:rPr>
                 <w:sz w:val="20"/>
                 <w:szCs w:val="20"/>
               </w:rPr>
+              <w:t xml:space="preserve">, </w:t>
+            </w:r>
+            <w:r>
+              <w:rPr>
+                <w:sz w:val="20"/>
+                <w:szCs w:val="20"/>
+              </w:rPr>
               <w:t xml:space="preserve">мс</w:t>
             </w:r>
+            <w:r/>
             <w:r>
               <w:rPr>
                 <w:sz w:val="20"/>
                 <w:szCs w:val="20"/>
               </w:rPr>
-              <w:t xml:space="preserve">)</w:t>
             </w:r>
             <w:r/>
           </w:p>
@@ -9534,21 +9614,28 @@
                 <w:sz w:val="20"/>
                 <w:szCs w:val="20"/>
               </w:rPr>
-              <w:t xml:space="preserve">70%ile (</w:t>
+              <w:t xml:space="preserve">70%ile</w:t>
             </w:r>
             <w:r>
               <w:rPr>
                 <w:sz w:val="20"/>
                 <w:szCs w:val="20"/>
               </w:rPr>
+              <w:t xml:space="preserve">, </w:t>
+            </w:r>
+            <w:r>
+              <w:rPr>
+                <w:sz w:val="20"/>
+                <w:szCs w:val="20"/>
+              </w:rPr>
               <w:t xml:space="preserve">мс</w:t>
             </w:r>
+            <w:r/>
             <w:r>
               <w:rPr>
                 <w:sz w:val="20"/>
                 <w:szCs w:val="20"/>
               </w:rPr>
-              <w:t xml:space="preserve">)</w:t>
             </w:r>
             <w:r/>
           </w:p>
@@ -9573,21 +9660,28 @@
                 <w:sz w:val="20"/>
                 <w:szCs w:val="20"/>
               </w:rPr>
-              <w:t xml:space="preserve">80%ile (</w:t>
+              <w:t xml:space="preserve">80%ile</w:t>
             </w:r>
             <w:r>
               <w:rPr>
                 <w:sz w:val="20"/>
                 <w:szCs w:val="20"/>
               </w:rPr>
+              <w:t xml:space="preserve">, </w:t>
+            </w:r>
+            <w:r>
+              <w:rPr>
+                <w:sz w:val="20"/>
+                <w:szCs w:val="20"/>
+              </w:rPr>
               <w:t xml:space="preserve">мс</w:t>
             </w:r>
+            <w:r/>
             <w:r>
               <w:rPr>
                 <w:sz w:val="20"/>
                 <w:szCs w:val="20"/>
               </w:rPr>
-              <w:t xml:space="preserve">)</w:t>
             </w:r>
             <w:r/>
           </w:p>
@@ -9612,21 +9706,28 @@
                 <w:sz w:val="20"/>
                 <w:szCs w:val="20"/>
               </w:rPr>
-              <w:t xml:space="preserve">90%ile (</w:t>
+              <w:t xml:space="preserve">90%ile</w:t>
             </w:r>
             <w:r>
               <w:rPr>
                 <w:sz w:val="20"/>
                 <w:szCs w:val="20"/>
               </w:rPr>
+              <w:t xml:space="preserve">, </w:t>
+            </w:r>
+            <w:r>
+              <w:rPr>
+                <w:sz w:val="20"/>
+                <w:szCs w:val="20"/>
+              </w:rPr>
               <w:t xml:space="preserve">мс</w:t>
             </w:r>
+            <w:r/>
             <w:r>
               <w:rPr>
                 <w:sz w:val="20"/>
                 <w:szCs w:val="20"/>
               </w:rPr>
-              <w:t xml:space="preserve">)</w:t>
             </w:r>
             <w:r/>
           </w:p>
@@ -9651,21 +9752,28 @@
                 <w:sz w:val="20"/>
                 <w:szCs w:val="20"/>
               </w:rPr>
-              <w:t xml:space="preserve">95%ile (</w:t>
+              <w:t xml:space="preserve">95%ile</w:t>
             </w:r>
             <w:r>
               <w:rPr>
                 <w:sz w:val="20"/>
                 <w:szCs w:val="20"/>
               </w:rPr>
+              <w:t xml:space="preserve">, </w:t>
+            </w:r>
+            <w:r>
+              <w:rPr>
+                <w:sz w:val="20"/>
+                <w:szCs w:val="20"/>
+              </w:rPr>
               <w:t xml:space="preserve">мс</w:t>
             </w:r>
+            <w:r/>
             <w:r>
               <w:rPr>
                 <w:sz w:val="20"/>
                 <w:szCs w:val="20"/>
               </w:rPr>
-              <w:t xml:space="preserve">)</w:t>
             </w:r>
             <w:r/>
           </w:p>
@@ -9690,21 +9798,28 @@
                 <w:sz w:val="20"/>
                 <w:szCs w:val="20"/>
               </w:rPr>
-              <w:t xml:space="preserve">99%ile (</w:t>
+              <w:t xml:space="preserve">99%ile</w:t>
             </w:r>
             <w:r>
               <w:rPr>
                 <w:sz w:val="20"/>
                 <w:szCs w:val="20"/>
               </w:rPr>
+              <w:t xml:space="preserve">, </w:t>
+            </w:r>
+            <w:r>
+              <w:rPr>
+                <w:sz w:val="20"/>
+                <w:szCs w:val="20"/>
+              </w:rPr>
               <w:t xml:space="preserve">мс</w:t>
             </w:r>
+            <w:r/>
             <w:r>
               <w:rPr>
                 <w:sz w:val="20"/>
                 <w:szCs w:val="20"/>
               </w:rPr>
-              <w:t xml:space="preserve">)</w:t>
             </w:r>
             <w:r/>
           </w:p>
@@ -9729,21 +9844,28 @@
                 <w:sz w:val="20"/>
                 <w:szCs w:val="20"/>
               </w:rPr>
-              <w:t xml:space="preserve">100%ile (</w:t>
+              <w:t xml:space="preserve">100%ile</w:t>
             </w:r>
             <w:r>
               <w:rPr>
                 <w:sz w:val="20"/>
                 <w:szCs w:val="20"/>
               </w:rPr>
+              <w:t xml:space="preserve">, </w:t>
+            </w:r>
+            <w:r>
+              <w:rPr>
+                <w:sz w:val="20"/>
+                <w:szCs w:val="20"/>
+              </w:rPr>
               <w:t xml:space="preserve">мс</w:t>
             </w:r>
+            <w:r/>
             <w:r>
               <w:rPr>
                 <w:sz w:val="20"/>
                 <w:szCs w:val="20"/>
               </w:rPr>
-              <w:t xml:space="preserve">)</w:t>
             </w:r>
             <w:r/>
           </w:p>
@@ -16049,7 +16171,7 @@
       </w:r>
     </w:p>
   </w:comment>
-  <w:comment w:id="29" w:author="Sveta" w:date="2023-06-11T20:23:00Z" w:initials="S">
+  <w:comment w:id="32" w:author="Sveta" w:date="2023-06-11T20:23:00Z" w:initials="S">
     <w:p>
       <w:pPr>
         <w:spacing w:line="240" w:after="0" w:lineRule="auto" w:before="0"/>
@@ -16062,6 +16184,138 @@
           <w:sz w:val="22"/>
         </w:rPr>
         <w:t xml:space="preserve">Что значит это окончание?</w:t>
+      </w:r>
+    </w:p>
+  </w:comment>
+  <w:comment w:id="33" w:author="gwynbleidd" w:date="2023-06-12T14:59:43Z" w:initials="g">
+    <w:p>
+      <w:pPr>
+        <w:spacing w:line="240" w:after="0" w:lineRule="auto" w:before="0"/>
+        <w:ind w:firstLine="0" w:left="0" w:right="0"/>
+        <w:jc w:val="left"/>
+      </w:pPr>
+      <w:r>
+        <w:rPr>
+          <w:rFonts w:eastAsia="Arial" w:ascii="Arial" w:hAnsi="Arial" w:cs="Arial"/>
+          <w:sz w:val="22"/>
+        </w:rPr>
+        <w:t xml:space="preserve">перцентиль, в который укладываются ответы с задержкой не превышающей 78 мс в данном случае</w:t>
+      </w:r>
+    </w:p>
+    <w:p>
+      <w:pPr>
+        <w:spacing w:line="240" w:after="0" w:lineRule="auto" w:before="0"/>
+        <w:ind w:firstLine="0" w:left="0" w:right="0"/>
+        <w:jc w:val="left"/>
+      </w:pPr>
+      <w:r>
+        <w:rPr>
+          <w:rFonts w:eastAsia="Arial" w:ascii="Arial" w:hAnsi="Arial" w:cs="Arial"/>
+          <w:sz w:val="22"/>
+        </w:rPr>
+        <w:t xml:space="preserve"/>
+      </w:r>
+    </w:p>
+    <w:p>
+      <w:pPr>
+        <w:spacing w:line="240" w:after="0" w:lineRule="auto" w:before="0"/>
+        <w:ind w:firstLine="0" w:left="0" w:right="0"/>
+        <w:jc w:val="left"/>
+      </w:pPr>
+      <w:r>
+        <w:rPr>
+          <w:rFonts w:eastAsia="Arial" w:ascii="Arial" w:hAnsi="Arial" w:cs="Arial"/>
+          <w:sz w:val="22"/>
+        </w:rPr>
+        <w:t xml:space="preserve">т.е. здесь показано, что 50% ответов при запросе к /levels придут с задержкой &lt;= 78мс</w:t>
+      </w:r>
+    </w:p>
+    <w:p>
+      <w:pPr>
+        <w:spacing w:line="240" w:after="0" w:lineRule="auto" w:before="0"/>
+        <w:ind w:firstLine="0" w:left="0" w:right="0"/>
+        <w:jc w:val="left"/>
+      </w:pPr>
+      <w:r>
+        <w:rPr>
+          <w:rFonts w:eastAsia="Arial" w:ascii="Arial" w:hAnsi="Arial" w:cs="Arial"/>
+          <w:sz w:val="22"/>
+        </w:rPr>
+        <w:t xml:space="preserve"/>
+      </w:r>
+    </w:p>
+    <w:p>
+      <w:pPr>
+        <w:spacing w:line="240" w:after="0" w:lineRule="auto" w:before="0"/>
+        <w:ind w:firstLine="0" w:left="0" w:right="0"/>
+        <w:jc w:val="left"/>
+      </w:pPr>
+      <w:r>
+        <w:rPr>
+          <w:rFonts w:eastAsia="Arial" w:ascii="Arial" w:hAnsi="Arial" w:cs="Arial"/>
+          <w:sz w:val="22"/>
+        </w:rPr>
+        <w:t xml:space="preserve">Обозначение "%ile" мне сгенерировала программа для нагрузочного тестирования, можете заменить на свое усмотрение или просто удалить эту таблицу в крайнем случае </w:t>
+      </w:r>
+    </w:p>
+    <w:p>
+      <w:pPr>
+        <w:spacing w:line="240" w:after="0" w:lineRule="auto" w:before="0"/>
+        <w:ind w:firstLine="0" w:left="0" w:right="0"/>
+        <w:jc w:val="left"/>
+      </w:pPr>
+      <w:r>
+        <w:rPr>
+          <w:rFonts w:eastAsia="Arial" w:ascii="Arial" w:hAnsi="Arial" w:cs="Arial"/>
+          <w:sz w:val="22"/>
+        </w:rPr>
+        <w:t xml:space="preserve"/>
+      </w:r>
+    </w:p>
+    <w:p>
+      <w:pPr>
+        <w:spacing w:line="240" w:after="0" w:lineRule="auto" w:before="0"/>
+        <w:ind w:firstLine="0" w:left="0" w:right="0"/>
+        <w:jc w:val="left"/>
+      </w:pPr>
+      <w:r>
+        <w:rPr>
+          <w:rFonts w:eastAsia="Arial" w:ascii="Arial" w:hAnsi="Arial" w:cs="Arial"/>
+          <w:sz w:val="22"/>
+        </w:rPr>
+        <w:t xml:space="preserve">Про перцентили: https://ru.wikipedia.org/wiki/%D0%9F%D1%80%D0%BE%D1%86%D0%B5%D0%BD%D1%82%D0%B8%D0%BB%D1%8C</w:t>
+      </w:r>
+    </w:p>
+  </w:comment>
+  <w:comment w:id="30" w:author="Sveta" w:date="2023-06-11T20:22:00Z" w:initials="S">
+    <w:p>
+      <w:pPr>
+        <w:spacing w:line="240" w:after="0" w:lineRule="auto" w:before="0"/>
+        <w:ind w:firstLine="0" w:left="0" w:right="0"/>
+        <w:jc w:val="left"/>
+      </w:pPr>
+      <w:r>
+        <w:rPr>
+          <w:rFonts w:eastAsia="Arial" w:ascii="Arial" w:hAnsi="Arial" w:cs="Arial"/>
+          <w:sz w:val="22"/>
+        </w:rPr>
+        <w:t xml:space="preserve">Размер чего?</w:t>
+      </w:r>
+    </w:p>
+  </w:comment>
+  <w:comment w:id="31" w:author="gwynbleidd" w:date="2023-06-12T14:49:12Z" w:initials="g">
+    <w:p>
+      <w:pPr>
+        <w:spacing w:line="240" w:after="0" w:lineRule="auto" w:before="0"/>
+        <w:ind w:firstLine="0" w:left="0" w:right="0"/>
+        <w:jc w:val="left"/>
+      </w:pPr>
+      <w:r>
+        <w:rPr>
+          <w:rFonts w:eastAsia="Arial" w:ascii="Arial" w:hAnsi="Arial" w:cs="Arial"/>
+          <w:sz w:val="22"/>
+        </w:rPr>
+        <w:t xml:space="preserve">поправил</w:t>
       </w:r>
     </w:p>
   </w:comment>
@@ -16077,11 +16331,11 @@
           <w:rFonts w:eastAsia="Arial" w:ascii="Arial" w:hAnsi="Arial" w:cs="Arial"/>
           <w:sz w:val="22"/>
         </w:rPr>
-        <w:t xml:space="preserve">Что это?</w:t>
+        <w:t xml:space="preserve">О чем идет речь? Что за параметр?</w:t>
       </w:r>
     </w:p>
   </w:comment>
-  <w:comment w:id="27" w:author="Sveta" w:date="2023-06-11T20:22:00Z" w:initials="S">
+  <w:comment w:id="29" w:author="gwynbleidd" w:date="2023-06-12T14:49:19Z" w:initials="g">
     <w:p>
       <w:pPr>
         <w:spacing w:line="240" w:after="0" w:lineRule="auto" w:before="0"/>
@@ -16093,11 +16347,11 @@
           <w:rFonts w:eastAsia="Arial" w:ascii="Arial" w:hAnsi="Arial" w:cs="Arial"/>
           <w:sz w:val="22"/>
         </w:rPr>
-        <w:t xml:space="preserve">Размер чего?</w:t>
+        <w:t xml:space="preserve">поправил</w:t>
       </w:r>
     </w:p>
   </w:comment>
-  <w:comment w:id="26" w:author="Sveta" w:date="2023-06-11T20:22:00Z" w:initials="S">
+  <w:comment w:id="26" w:author="Sveta" w:date="2023-06-11T20:20:00Z" w:initials="S">
     <w:p>
       <w:pPr>
         <w:spacing w:line="240" w:after="0" w:lineRule="auto" w:before="0"/>
@@ -16109,7 +16363,23 @@
           <w:rFonts w:eastAsia="Arial" w:ascii="Arial" w:hAnsi="Arial" w:cs="Arial"/>
           <w:sz w:val="22"/>
         </w:rPr>
-        <w:t xml:space="preserve">О чем идет речь? Что за параметр?</w:t>
+        <w:t xml:space="preserve">Кавычки сняла</w:t>
+      </w:r>
+    </w:p>
+  </w:comment>
+  <w:comment w:id="27" w:author="gwynbleidd" w:date="2023-06-12T14:29:05Z" w:initials="g">
+    <w:p>
+      <w:pPr>
+        <w:spacing w:line="240" w:after="0" w:lineRule="auto" w:before="0"/>
+        <w:ind w:firstLine="0" w:left="0" w:right="0"/>
+        <w:jc w:val="left"/>
+      </w:pPr>
+      <w:r>
+        <w:rPr>
+          <w:rFonts w:eastAsia="Arial" w:ascii="Arial" w:hAnsi="Arial" w:cs="Arial"/>
+          <w:sz w:val="22"/>
+        </w:rPr>
+        <w:t xml:space="preserve">ок</w:t>
       </w:r>
     </w:p>
   </w:comment>
@@ -16125,11 +16395,11 @@
           <w:rFonts w:eastAsia="Arial" w:ascii="Arial" w:hAnsi="Arial" w:cs="Arial"/>
           <w:sz w:val="22"/>
         </w:rPr>
-        <w:t xml:space="preserve">Кавычки сняла</w:t>
+        <w:t xml:space="preserve">Вопросы аналогичны рис. 6</w:t>
       </w:r>
     </w:p>
   </w:comment>
-  <w:comment w:id="25" w:author="gwynbleidd" w:date="2023-06-12T14:29:05Z" w:initials="g">
+  <w:comment w:id="25" w:author="gwynbleidd" w:date="2023-06-12T14:46:22Z" w:initials="g">
     <w:p>
       <w:pPr>
         <w:spacing w:line="240" w:after="0" w:lineRule="auto" w:before="0"/>
@@ -16141,23 +16411,7 @@
           <w:rFonts w:eastAsia="Arial" w:ascii="Arial" w:hAnsi="Arial" w:cs="Arial"/>
           <w:sz w:val="22"/>
         </w:rPr>
-        <w:t xml:space="preserve">ок</w:t>
-      </w:r>
-    </w:p>
-  </w:comment>
-  <w:comment w:id="23" w:author="Sveta" w:date="2023-06-11T20:20:00Z" w:initials="S">
-    <w:p>
-      <w:pPr>
-        <w:spacing w:line="240" w:after="0" w:lineRule="auto" w:before="0"/>
-        <w:ind w:firstLine="0" w:left="0" w:right="0"/>
-        <w:jc w:val="left"/>
-      </w:pPr>
-      <w:r>
-        <w:rPr>
-          <w:rFonts w:eastAsia="Arial" w:ascii="Arial" w:hAnsi="Arial" w:cs="Arial"/>
-          <w:sz w:val="22"/>
-        </w:rPr>
-        <w:t xml:space="preserve">Вопросы аналогичны рис. 6</w:t>
+        <w:t xml:space="preserve">см рис 6</w:t>
       </w:r>
     </w:p>
   </w:comment>
@@ -16233,6 +16487,50 @@
       </w:r>
     </w:p>
   </w:comment>
+  <w:comment w:id="23" w:author="gwynbleidd" w:date="2023-06-12T14:43:49Z" w:initials="g">
+    <w:p>
+      <w:pPr>
+        <w:spacing w:line="240" w:after="0" w:lineRule="auto" w:before="0"/>
+        <w:ind w:firstLine="0" w:left="0" w:right="0"/>
+        <w:jc w:val="left"/>
+      </w:pPr>
+      <w:r>
+        <w:rPr>
+          <w:rFonts w:eastAsia="Arial" w:ascii="Arial" w:hAnsi="Arial" w:cs="Arial"/>
+          <w:sz w:val="22"/>
+        </w:rPr>
+        <w:t xml:space="preserve">Поправил</w:t>
+      </w:r>
+    </w:p>
+    <w:p>
+      <w:pPr>
+        <w:spacing w:line="240" w:after="0" w:lineRule="auto" w:before="0"/>
+        <w:ind w:firstLine="0" w:left="0" w:right="0"/>
+        <w:jc w:val="left"/>
+      </w:pPr>
+      <w:r>
+        <w:rPr>
+          <w:rFonts w:eastAsia="Arial" w:ascii="Arial" w:hAnsi="Arial" w:cs="Arial"/>
+          <w:sz w:val="22"/>
+        </w:rPr>
+        <w:t xml:space="preserve"/>
+      </w:r>
+    </w:p>
+    <w:p>
+      <w:pPr>
+        <w:spacing w:line="240" w:after="0" w:lineRule="auto" w:before="0"/>
+        <w:ind w:firstLine="0" w:left="0" w:right="0"/>
+        <w:jc w:val="left"/>
+      </w:pPr>
+      <w:r>
+        <w:rPr>
+          <w:rFonts w:eastAsia="Arial" w:ascii="Arial" w:hAnsi="Arial" w:cs="Arial"/>
+          <w:sz w:val="22"/>
+        </w:rPr>
+        <w:t xml:space="preserve">* это элемент диаграммы (означает, что блок описывает массив однотипных подблоков)</w:t>
+      </w:r>
+    </w:p>
+  </w:comment>
   <w:comment w:id="18" w:author="Sveta" w:date="2023-06-11T20:14:00Z" w:initials="S">
     <w:p>
       <w:pPr>
@@ -16481,7 +16779,7 @@
           <w:rFonts w:eastAsia="Arial" w:ascii="Arial" w:hAnsi="Arial" w:cs="Arial"/>
           <w:sz w:val="22"/>
         </w:rPr>
-        <w:t xml:space="preserve">С4 это, грубо говоря, класс диаграмм, включающий контекст-диаграмму, контейнер-диаграмму и д.р.</w:t>
+        <w:t xml:space="preserve">С4 это, грубо говоря, класс диаграмм, включающий контекст-диаграмму, контейнер-диаграмму и др.</w:t>
       </w:r>
     </w:p>
     <w:p>
@@ -16645,33 +16943,37 @@
   <w15:commentEx w15:paraId="00000001" w15:done="0"/>
   <w15:commentEx w15:paraId="00000002" w15:done="0"/>
   <w15:commentEx w15:paraId="00000003" w15:done="0"/>
-  <w15:commentEx w15:paraId="00000004" w15:done="0"/>
-  <w15:commentEx w15:paraId="00000005" w15:done="0"/>
-  <w15:commentEx w15:paraId="00000006" w15:done="0"/>
-  <w15:commentEx w15:paraId="00000007" w15:done="0"/>
-  <w15:commentEx w15:paraId="00000008" w15:paraIdParent="00000007" w15:done="0"/>
-  <w15:commentEx w15:paraId="00000009" w15:done="0"/>
-  <w15:commentEx w15:paraId="0000000E" w15:done="0"/>
+  <w15:commentEx w15:paraId="0000000A" w15:paraIdParent="00000003" w15:done="0"/>
+  <w15:commentEx w15:paraId="0000000B" w15:done="0"/>
+  <w15:commentEx w15:paraId="0000000C" w15:paraIdParent="0000000B" w15:done="0"/>
+  <w15:commentEx w15:paraId="0000000D" w15:done="0"/>
+  <w15:commentEx w15:paraId="0000000E" w15:paraIdParent="0000000D" w15:done="0"/>
   <w15:commentEx w15:paraId="0000000F" w15:done="0"/>
   <w15:commentEx w15:paraId="00000010" w15:paraIdParent="0000000F" w15:done="0"/>
-  <w15:commentEx w15:paraId="00000013" w15:done="0"/>
-  <w15:commentEx w15:paraId="00000014" w15:paraIdParent="00000013" w15:done="0"/>
-  <w15:commentEx w15:paraId="00000015" w15:done="0"/>
-  <w15:commentEx w15:paraId="00000016" w15:paraIdParent="00000015" w15:done="0"/>
+  <w15:commentEx w15:paraId="00000011" w15:done="0"/>
+  <w15:commentEx w15:paraId="00000012" w15:paraIdParent="00000011" w15:done="0"/>
   <w15:commentEx w15:paraId="00000017" w15:done="0"/>
-  <w15:commentEx w15:paraId="00000018" w15:paraIdParent="00000017" w15:done="0"/>
-  <w15:commentEx w15:paraId="00000019" w15:done="0"/>
-  <w15:commentEx w15:paraId="0000001A" w15:paraIdParent="00000019" w15:done="0"/>
+  <w15:commentEx w15:paraId="0000001A" w15:paraIdParent="00000017" w15:done="0"/>
   <w15:commentEx w15:paraId="0000001B" w15:done="0"/>
   <w15:commentEx w15:paraId="0000001C" w15:paraIdParent="0000001B" w15:done="0"/>
-  <w15:commentEx w15:paraId="0000001D" w15:done="0"/>
-  <w15:commentEx w15:paraId="00000022" w15:paraIdParent="0000001D" w15:done="0"/>
+  <w15:commentEx w15:paraId="0000001F" w15:done="0"/>
+  <w15:commentEx w15:paraId="00000020" w15:paraIdParent="0000001F" w15:done="0"/>
+  <w15:commentEx w15:paraId="00000021" w15:done="0"/>
+  <w15:commentEx w15:paraId="00000022" w15:paraIdParent="00000021" w15:done="0"/>
   <w15:commentEx w15:paraId="00000023" w15:done="0"/>
   <w15:commentEx w15:paraId="00000024" w15:paraIdParent="00000023" w15:done="0"/>
   <w15:commentEx w15:paraId="00000025" w15:done="0"/>
   <w15:commentEx w15:paraId="00000026" w15:paraIdParent="00000025" w15:done="0"/>
   <w15:commentEx w15:paraId="00000027" w15:done="0"/>
   <w15:commentEx w15:paraId="00000028" w15:paraIdParent="00000027" w15:done="0"/>
+  <w15:commentEx w15:paraId="00000029" w15:done="0"/>
+  <w15:commentEx w15:paraId="0000002E" w15:paraIdParent="00000029" w15:done="0"/>
+  <w15:commentEx w15:paraId="0000002F" w15:done="0"/>
+  <w15:commentEx w15:paraId="00000030" w15:paraIdParent="0000002F" w15:done="0"/>
+  <w15:commentEx w15:paraId="00000031" w15:done="0"/>
+  <w15:commentEx w15:paraId="00000032" w15:paraIdParent="00000031" w15:done="0"/>
+  <w15:commentEx w15:paraId="00000033" w15:done="0"/>
+  <w15:commentEx w15:paraId="00000034" w15:paraIdParent="00000033" w15:done="0"/>
 </w15:commentsEx>
 </file>
 
@@ -16679,8 +16981,18 @@
 <w16cex:commentsExtensible xmlns:wpc="http://schemas.microsoft.com/office/word/2010/wordprocessingCanvas" xmlns:cx="http://schemas.microsoft.com/office/drawing/2014/chartex" xmlns:cx1="http://schemas.microsoft.com/office/drawing/2015/9/8/chartex" xmlns:cx2="http://schemas.microsoft.com/office/drawing/2015/10/21/chartex" xmlns:cx3="http://schemas.microsoft.com/office/drawing/2016/5/9/chartex" xmlns:cx4="http://schemas.microsoft.com/office/drawing/2016/5/10/chartex" xmlns:cx5="http://schemas.microsoft.com/office/drawing/2016/5/11/chartex" xmlns:cx6="http://schemas.microsoft.com/office/drawing/2016/5/12/chartex" xmlns:cx7="http://schemas.microsoft.com/office/drawing/2016/5/13/chartex" xmlns:cx8="http://schemas.microsoft.com/office/drawing/2016/5/14/chartex" xmlns:mc="http://schemas.openxmlformats.org/markup-compatibility/2006" xmlns:aink="http://schemas.microsoft.com/office/drawing/2016/ink" xmlns:am3d="http://schemas.microsoft.com/office/drawing/2017/model3d" xmlns:o="urn:schemas-microsoft-com:office:office" xmlns:r="http://schemas.openxmlformats.org/officeDocument/2006/relationships" xmlns:m="http://schemas.openxmlformats.org/officeDocument/2006/math" xmlns:v="urn:schemas-microsoft-com:vml" xmlns:wp14="http://schemas.microsoft.com/office/word/2010/wordprocessingDrawing" xmlns:wp="http://schemas.openxmlformats.org/drawingml/2006/wordprocessingDrawing" xmlns:w10="urn:schemas-microsoft-com:office:word" xmlns:w="http://schemas.openxmlformats.org/wordprocessingml/2006/main" xmlns:w14="http://schemas.microsoft.com/office/word/2010/wordml" xmlns:w15="http://schemas.microsoft.com/office/word/2012/wordml" xmlns:w16cex="http://schemas.microsoft.com/office/word/2018/wordml/cex" xmlns:w16cid="http://schemas.microsoft.com/office/word/2016/wordml/cid" xmlns:w16="http://schemas.microsoft.com/office/word/2018/wordml" xmlns:w16se="http://schemas.microsoft.com/office/word/2015/wordml/symex" xmlns:wpg="http://schemas.microsoft.com/office/word/2010/wordprocessingGroup" xmlns:wpi="http://schemas.microsoft.com/office/word/2010/wordprocessingInk" xmlns:wne="http://schemas.microsoft.com/office/word/2006/wordml" xmlns:wps="http://schemas.microsoft.com/office/word/2010/wordprocessingShape" mc:Ignorable="w14 w15 w16se w16cid w16 w16cex wp14">
   <w16cex:commentExtensible w16cex:durableId="41385C53" w16cex:dateUtc="2023-06-12T11:28:52Z"/>
   <w16cex:commentExtensible w16cex:durableId="505E6842" w16cex:dateUtc="2023-06-12T11:27:57Z"/>
+  <w16cex:commentExtensible w16cex:durableId="57136BB1" w16cex:dateUtc="2023-06-11T17:23:00Z"/>
+  <w16cex:commentExtensible w16cex:durableId="5B088B53" w16cex:dateUtc="2023-06-12T11:59:43Z"/>
+  <w16cex:commentExtensible w16cex:durableId="33237D60" w16cex:dateUtc="2023-06-11T17:22:00Z"/>
+  <w16cex:commentExtensible w16cex:durableId="005672A0" w16cex:dateUtc="2023-06-12T11:49:12Z"/>
+  <w16cex:commentExtensible w16cex:durableId="09662394" w16cex:dateUtc="2023-06-11T17:22:00Z"/>
+  <w16cex:commentExtensible w16cex:durableId="45266685" w16cex:dateUtc="2023-06-12T11:49:19Z"/>
   <w16cex:commentExtensible w16cex:durableId="6941C6BF" w16cex:dateUtc="2023-06-11T17:20:00Z"/>
   <w16cex:commentExtensible w16cex:durableId="06F4DFF2" w16cex:dateUtc="2023-06-12T11:29:05Z"/>
+  <w16cex:commentExtensible w16cex:durableId="78706FBC" w16cex:dateUtc="2023-06-11T17:20:00Z"/>
+  <w16cex:commentExtensible w16cex:durableId="2B8DBBC5" w16cex:dateUtc="2023-06-12T11:46:22Z"/>
+  <w16cex:commentExtensible w16cex:durableId="75629209" w16cex:dateUtc="2023-06-11T17:18:00Z"/>
+  <w16cex:commentExtensible w16cex:durableId="5B151948" w16cex:dateUtc="2023-06-12T11:43:49Z"/>
   <w16cex:commentExtensible w16cex:durableId="090D09B5" w16cex:dateUtc="2023-06-11T17:14:00Z"/>
   <w16cex:commentExtensible w16cex:durableId="49F4A041" w16cex:dateUtc="2023-06-12T11:26:58Z"/>
   <w16cex:commentExtensible w16cex:durableId="4DC83D40" w16cex:dateUtc="2023-06-11T17:12:00Z"/>
@@ -16694,7 +17006,7 @@
   <w16cex:commentExtensible w16cex:durableId="391F61A2" w16cex:dateUtc="2023-06-11T17:09:00Z"/>
   <w16cex:commentExtensible w16cex:durableId="5ADC669F" w16cex:dateUtc="2023-06-12T11:10:17Z"/>
   <w16cex:commentExtensible w16cex:durableId="4462061B" w16cex:dateUtc="2023-06-11T17:12:00Z"/>
-  <w16cex:commentExtensible w16cex:durableId="0A592D72" w16cex:dateUtc="2023-06-12T10:58:03Z"/>
+  <w16cex:commentExtensible w16cex:durableId="2C97704A" w16cex:dateUtc="2023-06-12T10:58:03Z"/>
   <w16cex:commentExtensible w16cex:durableId="790DE8C0" w16cex:dateUtc="2023-06-11T17:08:00Z"/>
   <w16cex:commentExtensible w16cex:durableId="0720B507" w16cex:dateUtc="2023-06-12T10:53:35Z"/>
   <w16cex:commentExtensible w16cex:durableId="7949AA63" w16cex:dateUtc="2023-06-11T17:07:00Z"/>
@@ -16709,33 +17021,37 @@
   <w16cid:commentId w16cid:paraId="00000001" w16cid:durableId="41385C53"/>
   <w16cid:commentId w16cid:paraId="00000002" w16cid:durableId="505E6842"/>
   <w16cid:commentId w16cid:paraId="00000003" w16cid:durableId="57136BB1"/>
-  <w16cid:commentId w16cid:paraId="00000004" w16cid:durableId="7872A72B"/>
-  <w16cid:commentId w16cid:paraId="00000005" w16cid:durableId="33237D60"/>
-  <w16cid:commentId w16cid:paraId="00000006" w16cid:durableId="09662394"/>
-  <w16cid:commentId w16cid:paraId="00000007" w16cid:durableId="6941C6BF"/>
-  <w16cid:commentId w16cid:paraId="00000008" w16cid:durableId="06F4DFF2"/>
-  <w16cid:commentId w16cid:paraId="00000009" w16cid:durableId="78706FBC"/>
-  <w16cid:commentId w16cid:paraId="0000000E" w16cid:durableId="75629209"/>
-  <w16cid:commentId w16cid:paraId="0000000F" w16cid:durableId="090D09B5"/>
-  <w16cid:commentId w16cid:paraId="00000010" w16cid:durableId="49F4A041"/>
-  <w16cid:commentId w16cid:paraId="00000013" w16cid:durableId="4DC83D40"/>
-  <w16cid:commentId w16cid:paraId="00000014" w16cid:durableId="3A8CF7C6"/>
-  <w16cid:commentId w16cid:paraId="00000015" w16cid:durableId="2EBA0A9F"/>
-  <w16cid:commentId w16cid:paraId="00000016" w16cid:durableId="3A68A84A"/>
-  <w16cid:commentId w16cid:paraId="00000017" w16cid:durableId="68AE537A"/>
-  <w16cid:commentId w16cid:paraId="00000018" w16cid:durableId="06FFD3E4"/>
-  <w16cid:commentId w16cid:paraId="00000019" w16cid:durableId="0FCF4049"/>
-  <w16cid:commentId w16cid:paraId="0000001A" w16cid:durableId="55420949"/>
-  <w16cid:commentId w16cid:paraId="0000001B" w16cid:durableId="391F61A2"/>
-  <w16cid:commentId w16cid:paraId="0000001C" w16cid:durableId="5ADC669F"/>
-  <w16cid:commentId w16cid:paraId="0000001D" w16cid:durableId="4462061B"/>
-  <w16cid:commentId w16cid:paraId="00000022" w16cid:durableId="0A592D72"/>
-  <w16cid:commentId w16cid:paraId="00000023" w16cid:durableId="790DE8C0"/>
-  <w16cid:commentId w16cid:paraId="00000024" w16cid:durableId="0720B507"/>
-  <w16cid:commentId w16cid:paraId="00000025" w16cid:durableId="7949AA63"/>
-  <w16cid:commentId w16cid:paraId="00000026" w16cid:durableId="06ADBC08"/>
-  <w16cid:commentId w16cid:paraId="00000027" w16cid:durableId="76014587"/>
-  <w16cid:commentId w16cid:paraId="00000028" w16cid:durableId="5438715A"/>
+  <w16cid:commentId w16cid:paraId="0000000A" w16cid:durableId="5B088B53"/>
+  <w16cid:commentId w16cid:paraId="0000000B" w16cid:durableId="33237D60"/>
+  <w16cid:commentId w16cid:paraId="0000000C" w16cid:durableId="005672A0"/>
+  <w16cid:commentId w16cid:paraId="0000000D" w16cid:durableId="09662394"/>
+  <w16cid:commentId w16cid:paraId="0000000E" w16cid:durableId="45266685"/>
+  <w16cid:commentId w16cid:paraId="0000000F" w16cid:durableId="6941C6BF"/>
+  <w16cid:commentId w16cid:paraId="00000010" w16cid:durableId="06F4DFF2"/>
+  <w16cid:commentId w16cid:paraId="00000011" w16cid:durableId="78706FBC"/>
+  <w16cid:commentId w16cid:paraId="00000012" w16cid:durableId="2B8DBBC5"/>
+  <w16cid:commentId w16cid:paraId="00000017" w16cid:durableId="75629209"/>
+  <w16cid:commentId w16cid:paraId="0000001A" w16cid:durableId="5B151948"/>
+  <w16cid:commentId w16cid:paraId="0000001B" w16cid:durableId="090D09B5"/>
+  <w16cid:commentId w16cid:paraId="0000001C" w16cid:durableId="49F4A041"/>
+  <w16cid:commentId w16cid:paraId="0000001F" w16cid:durableId="4DC83D40"/>
+  <w16cid:commentId w16cid:paraId="00000020" w16cid:durableId="3A8CF7C6"/>
+  <w16cid:commentId w16cid:paraId="00000021" w16cid:durableId="2EBA0A9F"/>
+  <w16cid:commentId w16cid:paraId="00000022" w16cid:durableId="3A68A84A"/>
+  <w16cid:commentId w16cid:paraId="00000023" w16cid:durableId="68AE537A"/>
+  <w16cid:commentId w16cid:paraId="00000024" w16cid:durableId="06FFD3E4"/>
+  <w16cid:commentId w16cid:paraId="00000025" w16cid:durableId="0FCF4049"/>
+  <w16cid:commentId w16cid:paraId="00000026" w16cid:durableId="55420949"/>
+  <w16cid:commentId w16cid:paraId="00000027" w16cid:durableId="391F61A2"/>
+  <w16cid:commentId w16cid:paraId="00000028" w16cid:durableId="5ADC669F"/>
+  <w16cid:commentId w16cid:paraId="00000029" w16cid:durableId="4462061B"/>
+  <w16cid:commentId w16cid:paraId="0000002E" w16cid:durableId="2C97704A"/>
+  <w16cid:commentId w16cid:paraId="0000002F" w16cid:durableId="790DE8C0"/>
+  <w16cid:commentId w16cid:paraId="00000030" w16cid:durableId="0720B507"/>
+  <w16cid:commentId w16cid:paraId="00000031" w16cid:durableId="7949AA63"/>
+  <w16cid:commentId w16cid:paraId="00000032" w16cid:durableId="06ADBC08"/>
+  <w16cid:commentId w16cid:paraId="00000033" w16cid:durableId="76014587"/>
+  <w16cid:commentId w16cid:paraId="00000034" w16cid:durableId="5438715A"/>
 </w16cid:commentsIds>
 </file>
 

</xml_diff>